<commit_message>
Spam vs Ham class experment
</commit_message>
<xml_diff>
--- a/Spam Vs Ham Drift.docx
+++ b/Spam Vs Ham Drift.docx
@@ -1,14 +1,14 @@
 
 <file path=word/document.xml><?xml version="1.0" encoding="utf-8"?>
-<w:document xmlns:w="http://schemas.openxmlformats.org/wordprocessingml/2006/main" xmlns:m="http://schemas.openxmlformats.org/officeDocument/2006/math" xmlns:r="http://schemas.openxmlformats.org/officeDocument/2006/relationships" xmlns:o="urn:schemas-microsoft-com:office:office" xmlns:v="urn:schemas-microsoft-com:vml" xmlns:w10="urn:schemas-microsoft-com:office:word" xmlns:a="http://schemas.openxmlformats.org/drawingml/2006/main" xmlns:pic="http://schemas.openxmlformats.org/drawingml/2006/picture" xmlns:wp="http://schemas.openxmlformats.org/drawingml/2006/wordprocessingDrawing">
+<w:document xmlns:wpc="http://schemas.microsoft.com/office/word/2010/wordprocessingCanvas" xmlns:cx="http://schemas.microsoft.com/office/drawing/2014/chartex" xmlns:cx1="http://schemas.microsoft.com/office/drawing/2015/9/8/chartex" xmlns:cx2="http://schemas.microsoft.com/office/drawing/2015/10/21/chartex" xmlns:cx3="http://schemas.microsoft.com/office/drawing/2016/5/9/chartex" xmlns:cx4="http://schemas.microsoft.com/office/drawing/2016/5/10/chartex" xmlns:cx5="http://schemas.microsoft.com/office/drawing/2016/5/11/chartex" xmlns:cx6="http://schemas.microsoft.com/office/drawing/2016/5/12/chartex" xmlns:cx7="http://schemas.microsoft.com/office/drawing/2016/5/13/chartex" xmlns:cx8="http://schemas.microsoft.com/office/drawing/2016/5/14/chartex" xmlns:mc="http://schemas.openxmlformats.org/markup-compatibility/2006" xmlns:aink="http://schemas.microsoft.com/office/drawing/2016/ink" xmlns:am3d="http://schemas.microsoft.com/office/drawing/2017/model3d" xmlns:o="urn:schemas-microsoft-com:office:office" xmlns:oel="http://schemas.microsoft.com/office/2019/extlst" xmlns:r="http://schemas.openxmlformats.org/officeDocument/2006/relationships" xmlns:m="http://schemas.openxmlformats.org/officeDocument/2006/math" xmlns:v="urn:schemas-microsoft-com:vml" xmlns:wp14="http://schemas.microsoft.com/office/word/2010/wordprocessingDrawing" xmlns:wp="http://schemas.openxmlformats.org/drawingml/2006/wordprocessingDrawing" xmlns:w10="urn:schemas-microsoft-com:office:word" xmlns:w="http://schemas.openxmlformats.org/wordprocessingml/2006/main" xmlns:w14="http://schemas.microsoft.com/office/word/2010/wordml" xmlns:w15="http://schemas.microsoft.com/office/word/2012/wordml" xmlns:w16cex="http://schemas.microsoft.com/office/word/2018/wordml/cex" xmlns:w16cid="http://schemas.microsoft.com/office/word/2016/wordml/cid" xmlns:w16="http://schemas.microsoft.com/office/word/2018/wordml" xmlns:w16du="http://schemas.microsoft.com/office/word/2023/wordml/word16du" xmlns:w16sdtdh="http://schemas.microsoft.com/office/word/2020/wordml/sdtdatahash" xmlns:w16sdtfl="http://schemas.microsoft.com/office/word/2024/wordml/sdtformatlock" xmlns:w16se="http://schemas.microsoft.com/office/word/2015/wordml/symex" xmlns:wpg="http://schemas.microsoft.com/office/word/2010/wordprocessingGroup" xmlns:wpi="http://schemas.microsoft.com/office/word/2010/wordprocessingInk" xmlns:wne="http://schemas.microsoft.com/office/word/2006/wordml" xmlns:wps="http://schemas.microsoft.com/office/word/2010/wordprocessingShape" mc:Ignorable="w14 w15 w16se w16cid w16 w16cex w16sdtdh w16sdtfl w16du wp14">
   <w:body>
-    <w:bookmarkStart w:id="38" w:name="Xae650c9d2f78d214a4e699dc587af01859b510b"/>
     <w:p>
       <w:pPr>
         <w:pStyle w:val="Heading1"/>
       </w:pPr>
-      <w:r>
-        <w:t xml:space="preserve">Spam Drift vs. Ham Drift in AI Classifiers</w:t>
+      <w:bookmarkStart w:id="0" w:name="Xae650c9d2f78d214a4e699dc587af01859b510b"/>
+      <w:r>
+        <w:t>Spam Drift vs. Ham Drift in AI Classifiers</w:t>
       </w:r>
     </w:p>
     <w:p>
@@ -16,7 +16,7 @@
         <w:pStyle w:val="FirstParagraph"/>
       </w:pPr>
       <w:r>
-        <w:t xml:space="preserve">This write-up demonstrates how small shifts in training data can drastically affect a model’s behavior. It showcases two experiments:</w:t>
+        <w:t>This write-up demonstrates how small shifts in training data can drastically affect a model’s behavior. It showcases two experiments:</w:t>
       </w:r>
     </w:p>
     <w:p>
@@ -24,7 +24,7 @@
         <w:pStyle w:val="Compact"/>
         <w:numPr>
           <w:ilvl w:val="0"/>
-          <w:numId w:val="1001"/>
+          <w:numId w:val="2"/>
         </w:numPr>
       </w:pPr>
       <w:r>
@@ -32,16 +32,10 @@
           <w:b/>
           <w:bCs/>
         </w:rPr>
-        <w:t xml:space="preserve">Spam Drift</w:t>
-      </w:r>
-      <w:r>
-        <w:t xml:space="preserve">: The model slowly forgets what legitimate (</w:t>
-      </w:r>
-      <w:r>
-        <w:t xml:space="preserve">“ham”</w:t>
-      </w:r>
-      <w:r>
-        <w:t xml:space="preserve">) messages look like.</w:t>
+        <w:t>Spam Drift</w:t>
+      </w:r>
+      <w:r>
+        <w:t>: The model slowly forgets what legitimate (“ham”) messages look like.</w:t>
       </w:r>
     </w:p>
     <w:p>
@@ -49,7 +43,7 @@
         <w:pStyle w:val="Compact"/>
         <w:numPr>
           <w:ilvl w:val="0"/>
-          <w:numId w:val="1001"/>
+          <w:numId w:val="2"/>
         </w:numPr>
       </w:pPr>
       <w:r>
@@ -57,10 +51,10 @@
           <w:b/>
           <w:bCs/>
         </w:rPr>
-        <w:t xml:space="preserve">Ham Drift</w:t>
-      </w:r>
-      <w:r>
-        <w:t xml:space="preserve">: The model forgets what spam looks like and starts trusting everything.</w:t>
+        <w:t>Ham Drift</w:t>
+      </w:r>
+      <w:r>
+        <w:t>: The model forgets what spam looks like and starts trusting everything.</w:t>
       </w:r>
     </w:p>
     <w:p>
@@ -68,64 +62,52 @@
         <w:pStyle w:val="FirstParagraph"/>
       </w:pPr>
       <w:r>
-        <w:t xml:space="preserve">These examples simulate</w:t>
-      </w:r>
-      <w:r>
-        <w:t xml:space="preserve"> </w:t>
+        <w:t xml:space="preserve">These examples simulate </w:t>
       </w:r>
       <w:r>
         <w:rPr>
           <w:b/>
           <w:bCs/>
         </w:rPr>
-        <w:t xml:space="preserve">model decay</w:t>
-      </w:r>
-      <w:r>
-        <w:t xml:space="preserve"> </w:t>
-      </w:r>
-      <w:r>
-        <w:t xml:space="preserve">or</w:t>
-      </w:r>
-      <w:r>
-        <w:t xml:space="preserve"> </w:t>
+        <w:t>model decay</w:t>
+      </w:r>
+      <w:r>
+        <w:t xml:space="preserve"> or </w:t>
       </w:r>
       <w:r>
         <w:rPr>
           <w:b/>
           <w:bCs/>
         </w:rPr>
-        <w:t xml:space="preserve">concept drift</w:t>
-      </w:r>
-      <w:r>
-        <w:t xml:space="preserve"> </w:t>
-      </w:r>
-      <w:r>
-        <w:t xml:space="preserve">— a major concern in cybersecurity AI systems like spam filters, phishing detectors, and behavioral classifiers.</w:t>
-      </w:r>
-    </w:p>
-    <w:p>
-      <w:r>
-        <w:pict>
-          <v:rect style="width:0;height:1.5pt" o:hralign="center" o:hrstd="t" o:hr="t"/>
+        <w:t>concept drift</w:t>
+      </w:r>
+      <w:r>
+        <w:t xml:space="preserve"> — a major concern in cybersecurity AI systems like spam filters, phishing detectors, and behavioral classifiers.</w:t>
+      </w:r>
+    </w:p>
+    <w:p>
+      <w:r>
+        <w:pict w14:anchorId="4913F5FD">
+          <v:rect id="_x0000_i1025" style="width:0;height:1.5pt" o:hralign="center" o:hrstd="t" o:hr="t"/>
         </w:pict>
       </w:r>
     </w:p>
-    <w:bookmarkStart w:id="23" w:name="experiment-setup"/>
     <w:p>
       <w:pPr>
         <w:pStyle w:val="Heading2"/>
       </w:pPr>
-      <w:r>
-        <w:t xml:space="preserve">1. Experiment Setup</w:t>
-      </w:r>
-    </w:p>
-    <w:bookmarkStart w:id="20" w:name="model"/>
+      <w:bookmarkStart w:id="1" w:name="experiment-setup"/>
+      <w:r>
+        <w:t>1. Experiment Setup</w:t>
+      </w:r>
+    </w:p>
     <w:p>
       <w:pPr>
         <w:pStyle w:val="Heading3"/>
       </w:pPr>
-      <w:r>
-        <w:t xml:space="preserve">Model:</w:t>
+      <w:bookmarkStart w:id="2" w:name="model"/>
+      <w:r>
+        <w:t>Model:</w:t>
       </w:r>
     </w:p>
     <w:p>
@@ -133,7 +115,7 @@
         <w:pStyle w:val="Compact"/>
         <w:numPr>
           <w:ilvl w:val="0"/>
-          <w:numId w:val="1002"/>
+          <w:numId w:val="3"/>
         </w:numPr>
       </w:pPr>
       <w:r>
@@ -141,13 +123,10 @@
           <w:b/>
           <w:bCs/>
         </w:rPr>
-        <w:t xml:space="preserve">Multinomial Naive Bayes</w:t>
-      </w:r>
-      <w:r>
-        <w:t xml:space="preserve"> </w:t>
-      </w:r>
-      <w:r>
-        <w:t xml:space="preserve">text classifier</w:t>
+        <w:t>Multinomial Naive Bayes</w:t>
+      </w:r>
+      <w:r>
+        <w:t xml:space="preserve"> text classifier</w:t>
       </w:r>
     </w:p>
     <w:p>
@@ -155,21 +134,21 @@
         <w:pStyle w:val="Compact"/>
         <w:numPr>
           <w:ilvl w:val="0"/>
-          <w:numId w:val="1002"/>
+          <w:numId w:val="3"/>
         </w:numPr>
       </w:pPr>
       <w:r>
-        <w:t xml:space="preserve">Trained on synthetic spam vs. ham messages</w:t>
-      </w:r>
-    </w:p>
-    <w:bookmarkEnd w:id="20"/>
-    <w:bookmarkStart w:id="21" w:name="tools"/>
+        <w:t>Trained on synthetic spam vs. ham messages</w:t>
+      </w:r>
+    </w:p>
     <w:p>
       <w:pPr>
         <w:pStyle w:val="Heading3"/>
       </w:pPr>
-      <w:r>
-        <w:t xml:space="preserve">Tools:</w:t>
+      <w:bookmarkStart w:id="3" w:name="tools"/>
+      <w:bookmarkEnd w:id="2"/>
+      <w:r>
+        <w:t>Tools:</w:t>
       </w:r>
     </w:p>
     <w:p>
@@ -177,11 +156,11 @@
         <w:pStyle w:val="Compact"/>
         <w:numPr>
           <w:ilvl w:val="0"/>
-          <w:numId w:val="1003"/>
+          <w:numId w:val="4"/>
         </w:numPr>
       </w:pPr>
       <w:r>
-        <w:t xml:space="preserve">Python (scikit-learn, matplotlib)</w:t>
+        <w:t>Python (scikit-learn, matplotlib)</w:t>
       </w:r>
     </w:p>
     <w:p>
@@ -189,21 +168,21 @@
         <w:pStyle w:val="Compact"/>
         <w:numPr>
           <w:ilvl w:val="0"/>
-          <w:numId w:val="1003"/>
+          <w:numId w:val="4"/>
         </w:numPr>
       </w:pPr>
       <w:r>
-        <w:t xml:space="preserve">Jupyter Notebook (Ubuntu VM)</w:t>
-      </w:r>
-    </w:p>
-    <w:bookmarkEnd w:id="21"/>
-    <w:bookmarkStart w:id="22" w:name="dataset"/>
+        <w:t>Jupyter Notebook (Ubuntu VM)</w:t>
+      </w:r>
+    </w:p>
     <w:p>
       <w:pPr>
         <w:pStyle w:val="Heading3"/>
       </w:pPr>
-      <w:r>
-        <w:t xml:space="preserve">Dataset:</w:t>
+      <w:bookmarkStart w:id="4" w:name="dataset"/>
+      <w:bookmarkEnd w:id="3"/>
+      <w:r>
+        <w:t>Dataset:</w:t>
       </w:r>
     </w:p>
     <w:p>
@@ -211,20 +190,11 @@
         <w:pStyle w:val="Compact"/>
         <w:numPr>
           <w:ilvl w:val="0"/>
-          <w:numId w:val="1004"/>
+          <w:numId w:val="5"/>
         </w:numPr>
       </w:pPr>
       <w:r>
-        <w:t xml:space="preserve">150 ham messages (e.g.,</w:t>
-      </w:r>
-      <w:r>
-        <w:t xml:space="preserve"> </w:t>
-      </w:r>
-      <w:r>
-        <w:t xml:space="preserve">“Let’s meet for lunch”</w:t>
-      </w:r>
-      <w:r>
-        <w:t xml:space="preserve">)</w:t>
+        <w:t>150 ham messages (e.g., “Let’s meet for lunch”)</w:t>
       </w:r>
     </w:p>
     <w:p>
@@ -232,20 +202,11 @@
         <w:pStyle w:val="Compact"/>
         <w:numPr>
           <w:ilvl w:val="0"/>
-          <w:numId w:val="1004"/>
+          <w:numId w:val="5"/>
         </w:numPr>
       </w:pPr>
       <w:r>
-        <w:t xml:space="preserve">150 spam messages (e.g.,</w:t>
-      </w:r>
-      <w:r>
-        <w:t xml:space="preserve"> </w:t>
-      </w:r>
-      <w:r>
-        <w:t xml:space="preserve">“Win $$$ now!”</w:t>
-      </w:r>
-      <w:r>
-        <w:t xml:space="preserve">)</w:t>
+        <w:t>150 spam messages (e.g., “Win $$$ now!”)</w:t>
       </w:r>
     </w:p>
     <w:p>
@@ -253,63 +214,48 @@
         <w:pStyle w:val="Compact"/>
         <w:numPr>
           <w:ilvl w:val="0"/>
-          <w:numId w:val="1004"/>
+          <w:numId w:val="5"/>
         </w:numPr>
       </w:pPr>
       <w:r>
-        <w:t xml:space="preserve">9 adversarial</w:t>
-      </w:r>
-      <w:r>
-        <w:t xml:space="preserve"> </w:t>
+        <w:t xml:space="preserve">9 adversarial </w:t>
       </w:r>
       <w:r>
         <w:rPr>
           <w:b/>
           <w:bCs/>
         </w:rPr>
-        <w:t xml:space="preserve">poisoned ham</w:t>
-      </w:r>
-      <w:r>
-        <w:t xml:space="preserve"> </w:t>
-      </w:r>
-      <w:r>
-        <w:t xml:space="preserve">messages labeled as ham but written like spam (e.g.,</w:t>
-      </w:r>
-      <w:r>
-        <w:t xml:space="preserve"> </w:t>
-      </w:r>
-      <w:r>
-        <w:t xml:space="preserve">“Claim your free gift now!”</w:t>
-      </w:r>
-      <w:r>
-        <w:t xml:space="preserve">)</w:t>
-      </w:r>
-    </w:p>
-    <w:p>
-      <w:r>
-        <w:pict>
-          <v:rect style="width:0;height:1.5pt" o:hralign="center" o:hrstd="t" o:hr="t"/>
+        <w:t>poisoned ham</w:t>
+      </w:r>
+      <w:r>
+        <w:t xml:space="preserve"> messages labeled as ham but written like spam (e.g., “Claim your free gift now!”)</w:t>
+      </w:r>
+    </w:p>
+    <w:p>
+      <w:r>
+        <w:pict w14:anchorId="1DD0C833">
+          <v:rect id="_x0000_i1026" style="width:0;height:1.5pt" o:hralign="center" o:hrstd="t" o:hr="t"/>
         </w:pict>
       </w:r>
     </w:p>
-    <w:bookmarkEnd w:id="22"/>
-    <w:bookmarkEnd w:id="23"/>
-    <w:bookmarkStart w:id="27" w:name="spam-drift-forgetting-ham"/>
     <w:p>
       <w:pPr>
         <w:pStyle w:val="Heading2"/>
       </w:pPr>
-      <w:r>
-        <w:t xml:space="preserve">2. Spam Drift: Forgetting Ham</w:t>
-      </w:r>
-    </w:p>
-    <w:bookmarkStart w:id="24" w:name="mechanism"/>
+      <w:bookmarkStart w:id="5" w:name="spam-drift-forgetting-ham"/>
+      <w:bookmarkEnd w:id="1"/>
+      <w:bookmarkEnd w:id="4"/>
+      <w:r>
+        <w:t>2. Spam Drift: Forgetting Ham</w:t>
+      </w:r>
+    </w:p>
     <w:p>
       <w:pPr>
         <w:pStyle w:val="Heading3"/>
       </w:pPr>
-      <w:r>
-        <w:t xml:space="preserve">Mechanism:</w:t>
+      <w:bookmarkStart w:id="6" w:name="mechanism"/>
+      <w:r>
+        <w:t>Mechanism:</w:t>
       </w:r>
     </w:p>
     <w:p>
@@ -317,11 +263,11 @@
         <w:pStyle w:val="Compact"/>
         <w:numPr>
           <w:ilvl w:val="0"/>
-          <w:numId w:val="1005"/>
+          <w:numId w:val="6"/>
         </w:numPr>
       </w:pPr>
       <w:r>
-        <w:t xml:space="preserve">Gradually increase the amount of spam in the training set</w:t>
+        <w:t>Gradually increase the amount of spam in the training set</w:t>
       </w:r>
     </w:p>
     <w:p>
@@ -329,11 +275,11 @@
         <w:pStyle w:val="Compact"/>
         <w:numPr>
           <w:ilvl w:val="0"/>
-          <w:numId w:val="1005"/>
+          <w:numId w:val="6"/>
         </w:numPr>
       </w:pPr>
       <w:r>
-        <w:t xml:space="preserve">Reduce the number of ham messages per cycle</w:t>
+        <w:t>Reduce the number of ham messages per cycle</w:t>
       </w:r>
     </w:p>
     <w:p>
@@ -341,21 +287,21 @@
         <w:pStyle w:val="Compact"/>
         <w:numPr>
           <w:ilvl w:val="0"/>
-          <w:numId w:val="1005"/>
+          <w:numId w:val="6"/>
         </w:numPr>
       </w:pPr>
       <w:r>
-        <w:t xml:space="preserve">Retrain model 10 times with progressively skewed datasets</w:t>
-      </w:r>
-    </w:p>
-    <w:bookmarkEnd w:id="24"/>
-    <w:bookmarkStart w:id="25" w:name="outcome"/>
+        <w:t>Retrain model 10 times with progressively skewed datasets</w:t>
+      </w:r>
+    </w:p>
     <w:p>
       <w:pPr>
         <w:pStyle w:val="Heading3"/>
       </w:pPr>
-      <w:r>
-        <w:t xml:space="preserve">Outcome:</w:t>
+      <w:bookmarkStart w:id="7" w:name="outcome"/>
+      <w:bookmarkEnd w:id="6"/>
+      <w:r>
+        <w:t>Outcome:</w:t>
       </w:r>
     </w:p>
     <w:p>
@@ -363,24 +309,21 @@
         <w:pStyle w:val="Compact"/>
         <w:numPr>
           <w:ilvl w:val="0"/>
-          <w:numId w:val="1006"/>
+          <w:numId w:val="7"/>
         </w:numPr>
       </w:pPr>
       <w:r>
-        <w:t xml:space="preserve">Around</w:t>
-      </w:r>
-      <w:r>
-        <w:t xml:space="preserve"> </w:t>
+        <w:t xml:space="preserve">Around </w:t>
       </w:r>
       <w:r>
         <w:rPr>
           <w:b/>
           <w:bCs/>
         </w:rPr>
-        <w:t xml:space="preserve">Cycle 5</w:t>
-      </w:r>
-      <w:r>
-        <w:t xml:space="preserve">, accuracy drops sharply</w:t>
+        <w:t>Cycle 5</w:t>
+      </w:r>
+      <w:r>
+        <w:t>, accuracy drops sharply</w:t>
       </w:r>
     </w:p>
     <w:p>
@@ -388,34 +331,32 @@
         <w:pStyle w:val="Compact"/>
         <w:numPr>
           <w:ilvl w:val="0"/>
-          <w:numId w:val="1006"/>
+          <w:numId w:val="7"/>
         </w:numPr>
       </w:pPr>
       <w:r>
-        <w:t xml:space="preserve">By</w:t>
-      </w:r>
-      <w:r>
-        <w:t xml:space="preserve"> </w:t>
+        <w:t xml:space="preserve">By </w:t>
       </w:r>
       <w:r>
         <w:rPr>
           <w:b/>
           <w:bCs/>
         </w:rPr>
-        <w:t xml:space="preserve">Cycle 6–7</w:t>
-      </w:r>
-      <w:r>
-        <w:t xml:space="preserve">, the model misclassifies even obvious ham as spam</w:t>
-      </w:r>
-    </w:p>
-    <w:bookmarkEnd w:id="25"/>
-    <w:bookmarkStart w:id="26" w:name="use-case-failure"/>
+        <w:t>Cycle 6–7</w:t>
+      </w:r>
+      <w:r>
+        <w:t>, the model misclassifies even obvious ham as spam</w:t>
+      </w:r>
+    </w:p>
     <w:p>
       <w:pPr>
         <w:pStyle w:val="Heading3"/>
       </w:pPr>
-      <w:r>
-        <w:t xml:space="preserve">Use Case Failure:</w:t>
+      <w:bookmarkStart w:id="8" w:name="use-case-failure"/>
+      <w:bookmarkEnd w:id="7"/>
+      <w:r>
+        <w:lastRenderedPageBreak/>
+        <w:t>Use Case Failure:</w:t>
       </w:r>
     </w:p>
     <w:p>
@@ -423,34 +364,34 @@
         <w:pStyle w:val="BlockText"/>
       </w:pPr>
       <w:r>
-        <w:t xml:space="preserve">Spam filters start flagging legitimate user emails</w:t>
-      </w:r>
-    </w:p>
-    <w:p>
-      <w:r>
-        <w:pict>
-          <v:rect style="width:0;height:1.5pt" o:hralign="center" o:hrstd="t" o:hr="t"/>
+        <w:t>Spam filters start flagging legitimate user emails</w:t>
+      </w:r>
+    </w:p>
+    <w:p>
+      <w:r>
+        <w:pict w14:anchorId="6D9D0578">
+          <v:rect id="_x0000_i1027" style="width:0;height:1.5pt" o:hralign="center" o:hrstd="t" o:hr="t"/>
         </w:pict>
       </w:r>
     </w:p>
-    <w:bookmarkEnd w:id="26"/>
-    <w:bookmarkEnd w:id="27"/>
-    <w:bookmarkStart w:id="31" w:name="ham-drift-forgetting-spam"/>
     <w:p>
       <w:pPr>
         <w:pStyle w:val="Heading2"/>
       </w:pPr>
-      <w:r>
-        <w:t xml:space="preserve">3. Ham Drift: Forgetting Spam</w:t>
-      </w:r>
-    </w:p>
-    <w:bookmarkStart w:id="28" w:name="mechanism-1"/>
+      <w:bookmarkStart w:id="9" w:name="ham-drift-forgetting-spam"/>
+      <w:bookmarkEnd w:id="5"/>
+      <w:bookmarkEnd w:id="8"/>
+      <w:r>
+        <w:t>3. Ham Drift: Forgetting Spam</w:t>
+      </w:r>
+    </w:p>
     <w:p>
       <w:pPr>
         <w:pStyle w:val="Heading3"/>
       </w:pPr>
-      <w:r>
-        <w:t xml:space="preserve">Mechanism:</w:t>
+      <w:bookmarkStart w:id="10" w:name="mechanism-1"/>
+      <w:r>
+        <w:t>Mechanism:</w:t>
       </w:r>
     </w:p>
     <w:p>
@@ -458,11 +399,11 @@
         <w:pStyle w:val="Compact"/>
         <w:numPr>
           <w:ilvl w:val="0"/>
-          <w:numId w:val="1007"/>
+          <w:numId w:val="8"/>
         </w:numPr>
       </w:pPr>
       <w:r>
-        <w:t xml:space="preserve">Increase number of ham messages instead</w:t>
+        <w:t>Increase number of ham messages instead</w:t>
       </w:r>
     </w:p>
     <w:p>
@@ -470,21 +411,21 @@
         <w:pStyle w:val="Compact"/>
         <w:numPr>
           <w:ilvl w:val="0"/>
-          <w:numId w:val="1007"/>
+          <w:numId w:val="8"/>
         </w:numPr>
       </w:pPr>
       <w:r>
-        <w:t xml:space="preserve">Slowly reduce number of spam messages per cycle</w:t>
-      </w:r>
-    </w:p>
-    <w:bookmarkEnd w:id="28"/>
-    <w:bookmarkStart w:id="29" w:name="outcome-1"/>
+        <w:t>Slowly reduce number of spam messages per cycle</w:t>
+      </w:r>
+    </w:p>
     <w:p>
       <w:pPr>
         <w:pStyle w:val="Heading3"/>
       </w:pPr>
-      <w:r>
-        <w:t xml:space="preserve">Outcome:</w:t>
+      <w:bookmarkStart w:id="11" w:name="outcome-1"/>
+      <w:bookmarkEnd w:id="10"/>
+      <w:r>
+        <w:t>Outcome:</w:t>
       </w:r>
     </w:p>
     <w:p>
@@ -492,24 +433,21 @@
         <w:pStyle w:val="Compact"/>
         <w:numPr>
           <w:ilvl w:val="0"/>
-          <w:numId w:val="1008"/>
+          <w:numId w:val="9"/>
         </w:numPr>
       </w:pPr>
       <w:r>
-        <w:t xml:space="preserve">Around</w:t>
-      </w:r>
-      <w:r>
-        <w:t xml:space="preserve"> </w:t>
+        <w:t xml:space="preserve">Around </w:t>
       </w:r>
       <w:r>
         <w:rPr>
           <w:b/>
           <w:bCs/>
         </w:rPr>
-        <w:t xml:space="preserve">Cycle 4–5</w:t>
-      </w:r>
-      <w:r>
-        <w:t xml:space="preserve">, the model starts labeling actual spam as ham</w:t>
+        <w:t>Cycle 4–5</w:t>
+      </w:r>
+      <w:r>
+        <w:t>, the model starts labeling actual spam as ham</w:t>
       </w:r>
     </w:p>
     <w:p>
@@ -517,49 +455,31 @@
         <w:pStyle w:val="Compact"/>
         <w:numPr>
           <w:ilvl w:val="0"/>
-          <w:numId w:val="1008"/>
+          <w:numId w:val="9"/>
         </w:numPr>
       </w:pPr>
       <w:r>
-        <w:t xml:space="preserve">By</w:t>
-      </w:r>
-      <w:r>
-        <w:t xml:space="preserve"> </w:t>
+        <w:t xml:space="preserve">By </w:t>
       </w:r>
       <w:r>
         <w:rPr>
           <w:b/>
           <w:bCs/>
         </w:rPr>
-        <w:t xml:space="preserve">Cycle 6+,</w:t>
-      </w:r>
-      <w:r>
-        <w:t xml:space="preserve"> </w:t>
-      </w:r>
-      <w:r>
-        <w:t xml:space="preserve">even poisoned messages like</w:t>
-      </w:r>
-      <w:r>
-        <w:t xml:space="preserve"> </w:t>
-      </w:r>
-      <w:r>
-        <w:t xml:space="preserve">“Claim your free gift now!”</w:t>
-      </w:r>
-      <w:r>
-        <w:t xml:space="preserve"> </w:t>
-      </w:r>
-      <w:r>
-        <w:t xml:space="preserve">are treated as safe</w:t>
-      </w:r>
-    </w:p>
-    <w:bookmarkEnd w:id="29"/>
-    <w:bookmarkStart w:id="30" w:name="use-case-failure-1"/>
+        <w:t>Cycle 6+,</w:t>
+      </w:r>
+      <w:r>
+        <w:t xml:space="preserve"> even poisoned messages like “Claim your free gift now!” are treated as safe</w:t>
+      </w:r>
+    </w:p>
     <w:p>
       <w:pPr>
         <w:pStyle w:val="Heading3"/>
       </w:pPr>
-      <w:r>
-        <w:t xml:space="preserve">Use Case Failure:</w:t>
+      <w:bookmarkStart w:id="12" w:name="use-case-failure-1"/>
+      <w:bookmarkEnd w:id="11"/>
+      <w:r>
+        <w:t>Use Case Failure:</w:t>
       </w:r>
     </w:p>
     <w:p>
@@ -567,25 +487,25 @@
         <w:pStyle w:val="BlockText"/>
       </w:pPr>
       <w:r>
-        <w:t xml:space="preserve">Phishing emails bypass filters as spam detection erodes</w:t>
-      </w:r>
-    </w:p>
-    <w:p>
-      <w:r>
-        <w:pict>
-          <v:rect style="width:0;height:1.5pt" o:hralign="center" o:hrstd="t" o:hr="t"/>
+        <w:t>Phishing emails bypass filters as spam detection erodes</w:t>
+      </w:r>
+    </w:p>
+    <w:p>
+      <w:r>
+        <w:pict w14:anchorId="3BE7CE98">
+          <v:rect id="_x0000_i1028" style="width:0;height:1.5pt" o:hralign="center" o:hrstd="t" o:hr="t"/>
         </w:pict>
       </w:r>
     </w:p>
-    <w:bookmarkEnd w:id="30"/>
-    <w:bookmarkEnd w:id="31"/>
-    <w:bookmarkStart w:id="32" w:name="visualization"/>
     <w:p>
       <w:pPr>
         <w:pStyle w:val="Heading2"/>
       </w:pPr>
-      <w:r>
-        <w:t xml:space="preserve">4. Visualization</w:t>
+      <w:bookmarkStart w:id="13" w:name="visualization"/>
+      <w:bookmarkEnd w:id="9"/>
+      <w:bookmarkEnd w:id="12"/>
+      <w:r>
+        <w:t>4. Visualization</w:t>
       </w:r>
     </w:p>
     <w:p>
@@ -593,179 +513,160 @@
         <w:pStyle w:val="FirstParagraph"/>
       </w:pPr>
       <w:r>
-        <w:t xml:space="preserve">Each experiment includes:</w:t>
-      </w:r>
-      <w:r>
-        <w:t xml:space="preserve"> </w:t>
-      </w:r>
-      <w:r>
-        <w:t xml:space="preserve">- Accuracy vs. Training Skew Line Graph</w:t>
-      </w:r>
-      <w:r>
-        <w:t xml:space="preserve"> </w:t>
-      </w:r>
-      <w:r>
-        <w:t xml:space="preserve">- Drift threshold markers (10% drop from baseline)</w:t>
-      </w:r>
-      <w:r>
-        <w:t xml:space="preserve"> </w:t>
-      </w:r>
-      <w:r>
-        <w:t xml:space="preserve">- Cycle-by-cycle prediction printouts for:</w:t>
-      </w:r>
-      <w:r>
-        <w:t xml:space="preserve"> </w:t>
-      </w:r>
-      <w:r>
-        <w:t xml:space="preserve">- Real ham</w:t>
-      </w:r>
-      <w:r>
-        <w:t xml:space="preserve"> </w:t>
-      </w:r>
-      <w:r>
-        <w:t xml:space="preserve">- Poisoned ham</w:t>
-      </w:r>
-      <w:r>
-        <w:t xml:space="preserve"> </w:t>
-      </w:r>
-      <w:r>
-        <w:t xml:space="preserve">- Real spam</w:t>
-      </w:r>
-    </w:p>
-    <w:p>
-      <w:r>
-        <w:pict>
-          <v:rect style="width:0;height:1.5pt" o:hralign="center" o:hrstd="t" o:hr="t"/>
+        <w:t>Each experiment includes: - Accuracy vs. Training Skew Line Graph - Drift threshold markers (10% drop from baseline) - Cycle-by-cycle prediction printouts for: - Real ham - Poisoned ham - Real spam</w:t>
+      </w:r>
+    </w:p>
+    <w:p>
+      <w:r>
+        <w:pict w14:anchorId="46ED7CC1">
+          <v:rect id="_x0000_i1029" style="width:0;height:1.5pt" o:hralign="center" o:hrstd="t" o:hr="t"/>
         </w:pict>
       </w:r>
     </w:p>
-    <w:bookmarkEnd w:id="32"/>
-    <w:bookmarkStart w:id="34" w:name="why-this-matters-in-cybersecurity"/>
     <w:p>
       <w:pPr>
         <w:pStyle w:val="Heading2"/>
       </w:pPr>
-      <w:r>
-        <w:t xml:space="preserve">5. Why This Matters in Cybersecurity</w:t>
+      <w:bookmarkStart w:id="14" w:name="why-this-matters-in-cybersecurity"/>
+      <w:bookmarkEnd w:id="13"/>
+      <w:r>
+        <w:t>5. Why This Matters in Cybersecurity</w:t>
       </w:r>
     </w:p>
     <w:tbl>
       <w:tblPr>
         <w:tblStyle w:val="Table"/>
-        <w:tblW w:type="auto" w:w="0"/>
-        <w:tblLook w:firstRow="1" w:lastRow="0" w:firstColumn="0" w:lastColumn="0" w:noHBand="0" w:noVBand="0" w:val="0020"/>
+        <w:tblW w:w="0" w:type="auto"/>
+        <w:tblLook w:val="0020" w:firstRow="1" w:lastRow="0" w:firstColumn="0" w:lastColumn="0" w:noHBand="0" w:noVBand="0"/>
       </w:tblPr>
       <w:tblGrid>
-        <w:gridCol w:w="3960"/>
-        <w:gridCol w:w="3960"/>
+        <w:gridCol w:w="2927"/>
+        <w:gridCol w:w="4043"/>
       </w:tblGrid>
       <w:tr>
         <w:trPr>
-          <w:tblHeader w:val="on"/>
+          <w:cnfStyle w:val="100000000000" w:firstRow="1" w:lastRow="0" w:firstColumn="0" w:lastColumn="0" w:oddVBand="0" w:evenVBand="0" w:oddHBand="0" w:evenHBand="0" w:firstRowFirstColumn="0" w:firstRowLastColumn="0" w:lastRowFirstColumn="0" w:lastRowLastColumn="0"/>
+          <w:tblHeader/>
         </w:trPr>
         <w:tc>
-          <w:tcPr/>
+          <w:tcPr>
+            <w:tcW w:w="0" w:type="auto"/>
+          </w:tcPr>
           <w:p>
             <w:pPr>
               <w:pStyle w:val="Compact"/>
             </w:pPr>
             <w:r>
-              <w:t xml:space="preserve">Threat</w:t>
+              <w:t>Threat</w:t>
             </w:r>
           </w:p>
         </w:tc>
         <w:tc>
-          <w:tcPr/>
+          <w:tcPr>
+            <w:tcW w:w="0" w:type="auto"/>
+          </w:tcPr>
           <w:p>
             <w:pPr>
               <w:pStyle w:val="Compact"/>
             </w:pPr>
             <w:r>
-              <w:t xml:space="preserve">AI Vulnerability</w:t>
+              <w:t>AI Vulnerability</w:t>
             </w:r>
           </w:p>
         </w:tc>
       </w:tr>
       <w:tr>
         <w:tc>
-          <w:tcPr/>
+          <w:tcPr>
+            <w:tcW w:w="0" w:type="auto"/>
+          </w:tcPr>
           <w:p>
             <w:pPr>
               <w:pStyle w:val="Compact"/>
             </w:pPr>
             <w:r>
-              <w:t xml:space="preserve">Poisoned data injection</w:t>
+              <w:t>Poisoned data injection</w:t>
             </w:r>
           </w:p>
         </w:tc>
         <w:tc>
-          <w:tcPr/>
+          <w:tcPr>
+            <w:tcW w:w="0" w:type="auto"/>
+          </w:tcPr>
           <w:p>
             <w:pPr>
               <w:pStyle w:val="Compact"/>
             </w:pPr>
             <w:r>
-              <w:t xml:space="preserve">Model trust decay</w:t>
+              <w:t>Model trust decay</w:t>
             </w:r>
           </w:p>
         </w:tc>
       </w:tr>
       <w:tr>
         <w:tc>
-          <w:tcPr/>
+          <w:tcPr>
+            <w:tcW w:w="0" w:type="auto"/>
+          </w:tcPr>
           <w:p>
             <w:pPr>
               <w:pStyle w:val="Compact"/>
             </w:pPr>
             <w:r>
-              <w:t xml:space="preserve">Skewed learning feedback</w:t>
+              <w:t>Skewed learning feedback</w:t>
             </w:r>
           </w:p>
         </w:tc>
         <w:tc>
-          <w:tcPr/>
+          <w:tcPr>
+            <w:tcW w:w="0" w:type="auto"/>
+          </w:tcPr>
           <w:p>
             <w:pPr>
               <w:pStyle w:val="Compact"/>
             </w:pPr>
             <w:r>
-              <w:t xml:space="preserve">Drift toward false positives/negatives</w:t>
+              <w:t>Drift toward false positives/negatives</w:t>
             </w:r>
           </w:p>
         </w:tc>
       </w:tr>
       <w:tr>
         <w:tc>
-          <w:tcPr/>
+          <w:tcPr>
+            <w:tcW w:w="0" w:type="auto"/>
+          </w:tcPr>
           <w:p>
             <w:pPr>
               <w:pStyle w:val="Compact"/>
             </w:pPr>
             <w:r>
-              <w:t xml:space="preserve">Lack of validation sets</w:t>
+              <w:t>Lack of validation sets</w:t>
             </w:r>
           </w:p>
         </w:tc>
         <w:tc>
-          <w:tcPr/>
+          <w:tcPr>
+            <w:tcW w:w="0" w:type="auto"/>
+          </w:tcPr>
           <w:p>
             <w:pPr>
               <w:pStyle w:val="Compact"/>
             </w:pPr>
             <w:r>
-              <w:t xml:space="preserve">Silent accuracy collapse</w:t>
+              <w:t>Silent accuracy collapse</w:t>
             </w:r>
           </w:p>
         </w:tc>
       </w:tr>
     </w:tbl>
-    <w:bookmarkStart w:id="33" w:name="real-world-analogues"/>
     <w:p>
       <w:pPr>
         <w:pStyle w:val="Heading3"/>
       </w:pPr>
-      <w:r>
-        <w:t xml:space="preserve">Real-World Analogues:</w:t>
+      <w:bookmarkStart w:id="15" w:name="real-world-analogues"/>
+      <w:r>
+        <w:t>Real-World Analogues:</w:t>
       </w:r>
     </w:p>
     <w:p>
@@ -773,11 +674,11 @@
         <w:pStyle w:val="Compact"/>
         <w:numPr>
           <w:ilvl w:val="0"/>
-          <w:numId w:val="1009"/>
+          <w:numId w:val="10"/>
         </w:numPr>
       </w:pPr>
       <w:r>
-        <w:t xml:space="preserve">Spam filters no longer detecting attacks</w:t>
+        <w:t>Spam filters no longer detecting attacks</w:t>
       </w:r>
     </w:p>
     <w:p>
@@ -785,11 +686,11 @@
         <w:pStyle w:val="Compact"/>
         <w:numPr>
           <w:ilvl w:val="0"/>
-          <w:numId w:val="1009"/>
+          <w:numId w:val="10"/>
         </w:numPr>
       </w:pPr>
       <w:r>
-        <w:t xml:space="preserve">IDS/IPS systems ignoring new threats</w:t>
+        <w:t>IDS/IPS systems ignoring new threats</w:t>
       </w:r>
     </w:p>
     <w:p>
@@ -797,29 +698,29 @@
         <w:pStyle w:val="Compact"/>
         <w:numPr>
           <w:ilvl w:val="0"/>
-          <w:numId w:val="1009"/>
+          <w:numId w:val="10"/>
         </w:numPr>
       </w:pPr>
       <w:r>
-        <w:t xml:space="preserve">LLMs hallucinating responses due to over-reinforced patterns</w:t>
-      </w:r>
-    </w:p>
-    <w:p>
-      <w:r>
-        <w:pict>
-          <v:rect style="width:0;height:1.5pt" o:hralign="center" o:hrstd="t" o:hr="t"/>
+        <w:t>LLMs hallucinating responses due to over-reinforced patterns</w:t>
+      </w:r>
+    </w:p>
+    <w:p>
+      <w:r>
+        <w:pict w14:anchorId="1FD7C24B">
+          <v:rect id="_x0000_i1030" style="width:0;height:1.5pt" o:hralign="center" o:hrstd="t" o:hr="t"/>
         </w:pict>
       </w:r>
     </w:p>
-    <w:bookmarkEnd w:id="33"/>
-    <w:bookmarkEnd w:id="34"/>
-    <w:bookmarkStart w:id="35" w:name="lessons-learned"/>
     <w:p>
       <w:pPr>
         <w:pStyle w:val="Heading2"/>
       </w:pPr>
-      <w:r>
-        <w:t xml:space="preserve">6. Lessons Learned</w:t>
+      <w:bookmarkStart w:id="16" w:name="lessons-learned"/>
+      <w:bookmarkEnd w:id="14"/>
+      <w:bookmarkEnd w:id="15"/>
+      <w:r>
+        <w:t>6. Lessons Learned</w:t>
       </w:r>
     </w:p>
     <w:p>
@@ -827,11 +728,11 @@
         <w:pStyle w:val="Compact"/>
         <w:numPr>
           <w:ilvl w:val="0"/>
-          <w:numId w:val="1010"/>
+          <w:numId w:val="11"/>
         </w:numPr>
       </w:pPr>
       <w:r>
-        <w:t xml:space="preserve">✅ Monitor accuracy across retraining</w:t>
+        <w:t>✅ Monitor accuracy across retraining</w:t>
       </w:r>
     </w:p>
     <w:p>
@@ -839,11 +740,12 @@
         <w:pStyle w:val="Compact"/>
         <w:numPr>
           <w:ilvl w:val="0"/>
-          <w:numId w:val="1010"/>
+          <w:numId w:val="11"/>
         </w:numPr>
       </w:pPr>
       <w:r>
-        <w:t xml:space="preserve">⚠️ Detect drift early with accuracy thresholds or KL divergence</w:t>
+        <w:lastRenderedPageBreak/>
+        <w:t>⚠️ Detect drift early with accuracy thresholds or KL divergence</w:t>
       </w:r>
     </w:p>
     <w:p>
@@ -851,11 +753,11 @@
         <w:pStyle w:val="Compact"/>
         <w:numPr>
           <w:ilvl w:val="0"/>
-          <w:numId w:val="1010"/>
+          <w:numId w:val="11"/>
         </w:numPr>
       </w:pPr>
       <w:r>
-        <w:t xml:space="preserve">🧪 Test with fixed validation data to identify bias</w:t>
+        <w:t>🧪 Test with fixed validation data to identify bias</w:t>
       </w:r>
     </w:p>
     <w:p>
@@ -863,166 +765,19 @@
         <w:pStyle w:val="Compact"/>
         <w:numPr>
           <w:ilvl w:val="0"/>
-          <w:numId w:val="1010"/>
+          <w:numId w:val="11"/>
         </w:numPr>
       </w:pPr>
       <w:r>
-        <w:t xml:space="preserve">🔒 Never trust feedback loops without adversarial validation</w:t>
-      </w:r>
-    </w:p>
-    <w:p>
-      <w:r>
-        <w:pict>
-          <v:rect style="width:0;height:1.5pt" o:hralign="center" o:hrstd="t" o:hr="t"/>
-        </w:pict>
-      </w:r>
-    </w:p>
-    <w:bookmarkEnd w:id="35"/>
-    <w:bookmarkStart w:id="36" w:name="github-integration-ideas"/>
-    <w:p>
-      <w:pPr>
-        <w:pStyle w:val="Heading2"/>
-      </w:pPr>
-      <w:r>
-        <w:t xml:space="preserve">7. GitHub Integration Ideas</w:t>
-      </w:r>
-    </w:p>
-    <w:p>
-      <w:pPr>
-        <w:pStyle w:val="Compact"/>
-        <w:numPr>
-          <w:ilvl w:val="0"/>
-          <w:numId w:val="1011"/>
-        </w:numPr>
-      </w:pPr>
-      <w:r>
-        <w:t xml:space="preserve">📁</w:t>
-      </w:r>
-      <w:r>
-        <w:t xml:space="preserve"> </w:t>
-      </w:r>
-      <w:r>
-        <w:rPr>
-          <w:rStyle w:val="VerbatimChar"/>
-        </w:rPr>
-        <w:t xml:space="preserve">/notebooks/spam_drift.ipynb</w:t>
-      </w:r>
-    </w:p>
-    <w:p>
-      <w:pPr>
-        <w:pStyle w:val="Compact"/>
-        <w:numPr>
-          <w:ilvl w:val="0"/>
-          <w:numId w:val="1011"/>
-        </w:numPr>
-      </w:pPr>
-      <w:r>
-        <w:t xml:space="preserve">📁</w:t>
-      </w:r>
-      <w:r>
-        <w:t xml:space="preserve"> </w:t>
-      </w:r>
-      <w:r>
-        <w:rPr>
-          <w:rStyle w:val="VerbatimChar"/>
-        </w:rPr>
-        <w:t xml:space="preserve">/notebooks/ham_drift.ipynb</w:t>
-      </w:r>
-    </w:p>
-    <w:p>
-      <w:pPr>
-        <w:pStyle w:val="Compact"/>
-        <w:numPr>
-          <w:ilvl w:val="0"/>
-          <w:numId w:val="1011"/>
-        </w:numPr>
-      </w:pPr>
-      <w:r>
-        <w:t xml:space="preserve">📄</w:t>
-      </w:r>
-      <w:r>
-        <w:t xml:space="preserve"> </w:t>
-      </w:r>
-      <w:r>
-        <w:rPr>
-          <w:rStyle w:val="VerbatimChar"/>
-        </w:rPr>
-        <w:t xml:space="preserve">README.md</w:t>
-      </w:r>
-      <w:r>
-        <w:t xml:space="preserve"> </w:t>
-      </w:r>
-      <w:r>
-        <w:t xml:space="preserve">with explanation + chart screenshots</w:t>
-      </w:r>
-    </w:p>
-    <w:p>
-      <w:pPr>
-        <w:pStyle w:val="Compact"/>
-        <w:numPr>
-          <w:ilvl w:val="0"/>
-          <w:numId w:val="1011"/>
-        </w:numPr>
-      </w:pPr>
-      <w:r>
-        <w:t xml:space="preserve">🛡️ Bonus: Drift detection and recovery code snippets</w:t>
-      </w:r>
-    </w:p>
-    <w:p>
-      <w:r>
-        <w:pict>
-          <v:rect style="width:0;height:1.5pt" o:hralign="center" o:hrstd="t" o:hr="t"/>
-        </w:pict>
-      </w:r>
-    </w:p>
-    <w:bookmarkEnd w:id="36"/>
-    <w:bookmarkStart w:id="37" w:name="next-steps"/>
-    <w:p>
-      <w:pPr>
-        <w:pStyle w:val="Heading2"/>
-      </w:pPr>
-      <w:r>
-        <w:t xml:space="preserve">8. Next Steps</w:t>
-      </w:r>
-    </w:p>
-    <w:p>
-      <w:pPr>
-        <w:pStyle w:val="FirstParagraph"/>
-      </w:pPr>
-      <w:r>
-        <w:t xml:space="preserve">Would you like to:</w:t>
-      </w:r>
-      <w:r>
-        <w:t xml:space="preserve"> </w:t>
-      </w:r>
-      <w:r>
-        <w:t xml:space="preserve">- Turn this into a full markdown GitHub page?</w:t>
-      </w:r>
-      <w:r>
-        <w:t xml:space="preserve"> </w:t>
-      </w:r>
-      <w:r>
-        <w:t xml:space="preserve">- Create a PDF cheat sheet to hand to instructors?</w:t>
-      </w:r>
-      <w:r>
-        <w:t xml:space="preserve"> </w:t>
-      </w:r>
-      <w:r>
-        <w:t xml:space="preserve">- Record a screen demo to showcase the behavior live?</w:t>
-      </w:r>
-    </w:p>
-    <w:p>
-      <w:pPr>
-        <w:pStyle w:val="BodyText"/>
-      </w:pPr>
-      <w:r>
-        <w:t xml:space="preserve">You’re now simulating adversarial and drift-resilient AI — a key skill in security engineering and red team data science.</w:t>
-      </w:r>
-    </w:p>
-    <w:p>
-      <w:r>
-        <w:pict>
-          <v:rect style="width:0;height:1.5pt" o:hralign="center" o:hrstd="t" o:hr="t"/>
+        <w:t>🔒 Never trust feedback loops without adversarial validation</w:t>
+      </w:r>
+    </w:p>
+    <w:p>
+      <w:bookmarkStart w:id="17" w:name="next-steps"/>
+      <w:bookmarkEnd w:id="16"/>
+      <w:r>
+        <w:pict w14:anchorId="5C397AFC">
+          <v:rect id="_x0000_i1033" style="width:0;height:1.5pt" o:hralign="center" o:hrstd="t" o:hr="t"/>
         </w:pict>
       </w:r>
     </w:p>
@@ -1035,48 +790,29 @@
           <w:i/>
           <w:iCs/>
         </w:rPr>
-        <w:t xml:space="preserve">Authored with ChatGPT and Enrique Becwar, 2025.</w:t>
-      </w:r>
-    </w:p>
-    <w:bookmarkEnd w:id="37"/>
-    <w:bookmarkEnd w:id="38"/>
+        <w:t>Authored with ChatGPT and Enrique Becwar, 2025.</w:t>
+      </w:r>
+      <w:bookmarkEnd w:id="0"/>
+      <w:bookmarkEnd w:id="17"/>
+    </w:p>
     <w:sectPr>
       <w:footnotePr>
         <w:numRestart w:val="eachSect"/>
       </w:footnotePr>
+      <w:pgSz w:w="12240" w:h="15840"/>
+      <w:pgMar w:top="1440" w:right="1440" w:bottom="1440" w:left="1440" w:header="720" w:footer="720" w:gutter="0"/>
+      <w:cols w:space="720"/>
     </w:sectPr>
   </w:body>
 </w:document>
 </file>
 
-<file path=word/comments.xml><?xml version="1.0" encoding="utf-8"?>
-<w:comments xmlns:w="http://schemas.openxmlformats.org/wordprocessingml/2006/main" xmlns:m="http://schemas.openxmlformats.org/officeDocument/2006/math" xmlns:r="http://schemas.openxmlformats.org/officeDocument/2006/relationships" xmlns:o="urn:schemas-microsoft-com:office:office" xmlns:v="urn:schemas-microsoft-com:vml" xmlns:w10="urn:schemas-microsoft-com:office:word" xmlns:a="http://schemas.openxmlformats.org/drawingml/2006/main" xmlns:pic="http://schemas.openxmlformats.org/drawingml/2006/picture" xmlns:wp="http://schemas.openxmlformats.org/drawingml/2006/wordprocessingDrawing"/>
-</file>
-
-<file path=word/footnotes.xml><?xml version="1.0" encoding="utf-8"?>
-<w:footnotes xmlns:w="http://schemas.openxmlformats.org/wordprocessingml/2006/main" xmlns:m="http://schemas.openxmlformats.org/officeDocument/2006/math" xmlns:r="http://schemas.openxmlformats.org/officeDocument/2006/relationships" xmlns:o="urn:schemas-microsoft-com:office:office" xmlns:v="urn:schemas-microsoft-com:vml" xmlns:w10="urn:schemas-microsoft-com:office:word" xmlns:a="http://schemas.openxmlformats.org/drawingml/2006/main" xmlns:pic="http://schemas.openxmlformats.org/drawingml/2006/picture" xmlns:wp="http://schemas.openxmlformats.org/drawingml/2006/wordprocessingDrawing">
-  <w:footnote w:type="continuationSeparator" w:id="0">
-    <w:p>
-      <w:r>
-        <w:continuationSeparator/>
-      </w:r>
-    </w:p>
-  </w:footnote>
-  <w:footnote w:type="separator" w:id="-1">
-    <w:p>
-      <w:r>
-        <w:separator/>
-      </w:r>
-    </w:p>
-  </w:footnote>
-</w:footnotes>
-</file>
-
 <file path=word/numbering.xml><?xml version="1.0" encoding="utf-8"?>
-<w:numbering xmlns:w="http://schemas.openxmlformats.org/wordprocessingml/2006/main">
-  <w:abstractNum w:abstractNumId="990">
+<w:numbering xmlns:wpc="http://schemas.microsoft.com/office/word/2010/wordprocessingCanvas" xmlns:cx="http://schemas.microsoft.com/office/drawing/2014/chartex" xmlns:cx1="http://schemas.microsoft.com/office/drawing/2015/9/8/chartex" xmlns:cx2="http://schemas.microsoft.com/office/drawing/2015/10/21/chartex" xmlns:cx3="http://schemas.microsoft.com/office/drawing/2016/5/9/chartex" xmlns:cx4="http://schemas.microsoft.com/office/drawing/2016/5/10/chartex" xmlns:cx5="http://schemas.microsoft.com/office/drawing/2016/5/11/chartex" xmlns:cx6="http://schemas.microsoft.com/office/drawing/2016/5/12/chartex" xmlns:cx7="http://schemas.microsoft.com/office/drawing/2016/5/13/chartex" xmlns:cx8="http://schemas.microsoft.com/office/drawing/2016/5/14/chartex" xmlns:mc="http://schemas.openxmlformats.org/markup-compatibility/2006" xmlns:aink="http://schemas.microsoft.com/office/drawing/2016/ink" xmlns:am3d="http://schemas.microsoft.com/office/drawing/2017/model3d" xmlns:o="urn:schemas-microsoft-com:office:office" xmlns:oel="http://schemas.microsoft.com/office/2019/extlst" xmlns:r="http://schemas.openxmlformats.org/officeDocument/2006/relationships" xmlns:m="http://schemas.openxmlformats.org/officeDocument/2006/math" xmlns:v="urn:schemas-microsoft-com:vml" xmlns:wp14="http://schemas.microsoft.com/office/word/2010/wordprocessingDrawing" xmlns:wp="http://schemas.openxmlformats.org/drawingml/2006/wordprocessingDrawing" xmlns:w10="urn:schemas-microsoft-com:office:word" xmlns:w="http://schemas.openxmlformats.org/wordprocessingml/2006/main" xmlns:w14="http://schemas.microsoft.com/office/word/2010/wordml" xmlns:w15="http://schemas.microsoft.com/office/word/2012/wordml" xmlns:w16cex="http://schemas.microsoft.com/office/word/2018/wordml/cex" xmlns:w16cid="http://schemas.microsoft.com/office/word/2016/wordml/cid" xmlns:w16="http://schemas.microsoft.com/office/word/2018/wordml" xmlns:w16du="http://schemas.microsoft.com/office/word/2023/wordml/word16du" xmlns:w16sdtdh="http://schemas.microsoft.com/office/word/2020/wordml/sdtdatahash" xmlns:w16sdtfl="http://schemas.microsoft.com/office/word/2024/wordml/sdtformatlock" xmlns:w16se="http://schemas.microsoft.com/office/word/2015/wordml/symex" xmlns:wpg="http://schemas.microsoft.com/office/word/2010/wordprocessingGroup" xmlns:wpi="http://schemas.microsoft.com/office/word/2010/wordprocessingInk" xmlns:wne="http://schemas.microsoft.com/office/word/2006/wordml" xmlns:wps="http://schemas.microsoft.com/office/word/2010/wordprocessingShape" mc:Ignorable="w14 w15 w16se w16cid w16 w16cex w16sdtdh w16sdtfl w16du wp14">
+  <w:abstractNum w:abstractNumId="0" w15:restartNumberingAfterBreak="0">
     <w:nsid w:val="0000A990"/>
     <w:multiLevelType w:val="multilevel"/>
+    <w:tmpl w:val="0BC49DC0"/>
     <w:lvl w:ilvl="0">
       <w:numFmt w:val="bullet"/>
       <w:lvlText w:val=" "/>
@@ -1150,94 +886,10 @@
       </w:pPr>
     </w:lvl>
   </w:abstractNum>
-  <w:abstractNum w:abstractNumId="99411">
-    <w:nsid w:val="00A99411"/>
-    <w:multiLevelType w:val="multilevel"/>
-    <w:lvl w:ilvl="0">
-      <w:start w:val="1"/>
-      <w:numFmt w:val="decimal"/>
-      <w:lvlText w:val="%1."/>
-      <w:lvlJc w:val="left"/>
-      <w:pPr>
-        <w:ind w:left="720" w:hanging="360"/>
-      </w:pPr>
-    </w:lvl>
-    <w:lvl w:ilvl="1">
-      <w:start w:val="1"/>
-      <w:numFmt w:val="decimal"/>
-      <w:lvlText w:val="%2."/>
-      <w:lvlJc w:val="left"/>
-      <w:pPr>
-        <w:ind w:left="1440" w:hanging="360"/>
-      </w:pPr>
-    </w:lvl>
-    <w:lvl w:ilvl="2">
-      <w:start w:val="1"/>
-      <w:numFmt w:val="decimal"/>
-      <w:lvlText w:val="%3."/>
-      <w:lvlJc w:val="left"/>
-      <w:pPr>
-        <w:ind w:left="2160" w:hanging="360"/>
-      </w:pPr>
-    </w:lvl>
-    <w:lvl w:ilvl="3">
-      <w:start w:val="1"/>
-      <w:numFmt w:val="decimal"/>
-      <w:lvlText w:val="%4."/>
-      <w:lvlJc w:val="left"/>
-      <w:pPr>
-        <w:ind w:left="2880" w:hanging="360"/>
-      </w:pPr>
-    </w:lvl>
-    <w:lvl w:ilvl="4">
-      <w:start w:val="1"/>
-      <w:numFmt w:val="decimal"/>
-      <w:lvlText w:val="%5."/>
-      <w:lvlJc w:val="left"/>
-      <w:pPr>
-        <w:ind w:left="3600" w:hanging="360"/>
-      </w:pPr>
-    </w:lvl>
-    <w:lvl w:ilvl="5">
-      <w:start w:val="1"/>
-      <w:numFmt w:val="decimal"/>
-      <w:lvlText w:val="%6."/>
-      <w:lvlJc w:val="left"/>
-      <w:pPr>
-        <w:ind w:left="4320" w:hanging="360"/>
-      </w:pPr>
-    </w:lvl>
-    <w:lvl w:ilvl="6">
-      <w:start w:val="1"/>
-      <w:numFmt w:val="decimal"/>
-      <w:lvlText w:val="%7."/>
-      <w:lvlJc w:val="left"/>
-      <w:pPr>
-        <w:ind w:left="5040" w:hanging="360"/>
-      </w:pPr>
-    </w:lvl>
-    <w:lvl w:ilvl="7">
-      <w:start w:val="1"/>
-      <w:numFmt w:val="decimal"/>
-      <w:lvlText w:val="%8."/>
-      <w:lvlJc w:val="left"/>
-      <w:pPr>
-        <w:ind w:left="5760" w:hanging="360"/>
-      </w:pPr>
-    </w:lvl>
-    <w:lvl w:ilvl="8">
-      <w:start w:val="1"/>
-      <w:numFmt w:val="decimal"/>
-      <w:lvlText w:val="%9."/>
-      <w:lvlJc w:val="left"/>
-      <w:pPr>
-        <w:ind w:left="6480" w:hanging="360"/>
-      </w:pPr>
-    </w:lvl>
-  </w:abstractNum>
-  <w:abstractNum w:abstractNumId="991">
+  <w:abstractNum w:abstractNumId="1" w15:restartNumberingAfterBreak="0">
     <w:nsid w:val="0000A991"/>
     <w:multiLevelType w:val="multilevel"/>
+    <w:tmpl w:val="01A2E0EA"/>
     <w:lvl w:ilvl="0">
       <w:numFmt w:val="bullet"/>
       <w:lvlText w:val=""/>
@@ -1338,11 +990,97 @@
       </w:rPr>
     </w:lvl>
   </w:abstractNum>
-  <w:num w:numId="1000">
-    <w:abstractNumId w:val="990"/>
+  <w:abstractNum w:abstractNumId="2" w15:restartNumberingAfterBreak="0">
+    <w:nsid w:val="00A99411"/>
+    <w:multiLevelType w:val="multilevel"/>
+    <w:tmpl w:val="C1708842"/>
+    <w:lvl w:ilvl="0">
+      <w:start w:val="1"/>
+      <w:numFmt w:val="decimal"/>
+      <w:lvlText w:val="%1."/>
+      <w:lvlJc w:val="left"/>
+      <w:pPr>
+        <w:ind w:left="720" w:hanging="360"/>
+      </w:pPr>
+    </w:lvl>
+    <w:lvl w:ilvl="1">
+      <w:start w:val="1"/>
+      <w:numFmt w:val="decimal"/>
+      <w:lvlText w:val="%2."/>
+      <w:lvlJc w:val="left"/>
+      <w:pPr>
+        <w:ind w:left="1440" w:hanging="360"/>
+      </w:pPr>
+    </w:lvl>
+    <w:lvl w:ilvl="2">
+      <w:start w:val="1"/>
+      <w:numFmt w:val="decimal"/>
+      <w:lvlText w:val="%3."/>
+      <w:lvlJc w:val="left"/>
+      <w:pPr>
+        <w:ind w:left="2160" w:hanging="360"/>
+      </w:pPr>
+    </w:lvl>
+    <w:lvl w:ilvl="3">
+      <w:start w:val="1"/>
+      <w:numFmt w:val="decimal"/>
+      <w:lvlText w:val="%4."/>
+      <w:lvlJc w:val="left"/>
+      <w:pPr>
+        <w:ind w:left="2880" w:hanging="360"/>
+      </w:pPr>
+    </w:lvl>
+    <w:lvl w:ilvl="4">
+      <w:start w:val="1"/>
+      <w:numFmt w:val="decimal"/>
+      <w:lvlText w:val="%5."/>
+      <w:lvlJc w:val="left"/>
+      <w:pPr>
+        <w:ind w:left="3600" w:hanging="360"/>
+      </w:pPr>
+    </w:lvl>
+    <w:lvl w:ilvl="5">
+      <w:start w:val="1"/>
+      <w:numFmt w:val="decimal"/>
+      <w:lvlText w:val="%6."/>
+      <w:lvlJc w:val="left"/>
+      <w:pPr>
+        <w:ind w:left="4320" w:hanging="360"/>
+      </w:pPr>
+    </w:lvl>
+    <w:lvl w:ilvl="6">
+      <w:start w:val="1"/>
+      <w:numFmt w:val="decimal"/>
+      <w:lvlText w:val="%7."/>
+      <w:lvlJc w:val="left"/>
+      <w:pPr>
+        <w:ind w:left="5040" w:hanging="360"/>
+      </w:pPr>
+    </w:lvl>
+    <w:lvl w:ilvl="7">
+      <w:start w:val="1"/>
+      <w:numFmt w:val="decimal"/>
+      <w:lvlText w:val="%8."/>
+      <w:lvlJc w:val="left"/>
+      <w:pPr>
+        <w:ind w:left="5760" w:hanging="360"/>
+      </w:pPr>
+    </w:lvl>
+    <w:lvl w:ilvl="8">
+      <w:start w:val="1"/>
+      <w:numFmt w:val="decimal"/>
+      <w:lvlText w:val="%9."/>
+      <w:lvlJc w:val="left"/>
+      <w:pPr>
+        <w:ind w:left="6480" w:hanging="360"/>
+      </w:pPr>
+    </w:lvl>
+  </w:abstractNum>
+  <w:num w:numId="1" w16cid:durableId="1940524765">
+    <w:abstractNumId w:val="0"/>
   </w:num>
-  <w:num w:numId="1001">
-    <w:abstractNumId w:val="99411"/>
+  <w:num w:numId="2" w16cid:durableId="643891933">
+    <w:abstractNumId w:val="2"/>
     <w:lvlOverride w:ilvl="0">
       <w:startOverride w:val="1"/>
     </w:lvlOverride>
@@ -1371,48 +1109,48 @@
       <w:startOverride w:val="1"/>
     </w:lvlOverride>
   </w:num>
-  <w:num w:numId="1002">
-    <w:abstractNumId w:val="991"/>
+  <w:num w:numId="3" w16cid:durableId="816382481">
+    <w:abstractNumId w:val="1"/>
   </w:num>
-  <w:num w:numId="1003">
-    <w:abstractNumId w:val="991"/>
+  <w:num w:numId="4" w16cid:durableId="114563639">
+    <w:abstractNumId w:val="1"/>
   </w:num>
-  <w:num w:numId="1004">
-    <w:abstractNumId w:val="991"/>
+  <w:num w:numId="5" w16cid:durableId="2097509637">
+    <w:abstractNumId w:val="1"/>
   </w:num>
-  <w:num w:numId="1005">
-    <w:abstractNumId w:val="991"/>
+  <w:num w:numId="6" w16cid:durableId="547255057">
+    <w:abstractNumId w:val="1"/>
   </w:num>
-  <w:num w:numId="1006">
-    <w:abstractNumId w:val="991"/>
+  <w:num w:numId="7" w16cid:durableId="186065401">
+    <w:abstractNumId w:val="1"/>
   </w:num>
-  <w:num w:numId="1007">
-    <w:abstractNumId w:val="991"/>
+  <w:num w:numId="8" w16cid:durableId="1077745465">
+    <w:abstractNumId w:val="1"/>
   </w:num>
-  <w:num w:numId="1008">
-    <w:abstractNumId w:val="991"/>
+  <w:num w:numId="9" w16cid:durableId="723723052">
+    <w:abstractNumId w:val="1"/>
   </w:num>
-  <w:num w:numId="1009">
-    <w:abstractNumId w:val="991"/>
+  <w:num w:numId="10" w16cid:durableId="140005785">
+    <w:abstractNumId w:val="1"/>
   </w:num>
-  <w:num w:numId="1010">
-    <w:abstractNumId w:val="991"/>
+  <w:num w:numId="11" w16cid:durableId="1910917404">
+    <w:abstractNumId w:val="1"/>
   </w:num>
-  <w:num w:numId="1011">
-    <w:abstractNumId w:val="991"/>
+  <w:num w:numId="12" w16cid:durableId="1322929537">
+    <w:abstractNumId w:val="1"/>
   </w:num>
 </w:numbering>
 </file>
 
 <file path=word/styles.xml><?xml version="1.0" encoding="utf-8"?>
-<w:styles xmlns:r="http://schemas.openxmlformats.org/officeDocument/2006/relationships" xmlns:w="http://schemas.openxmlformats.org/wordprocessingml/2006/main">
+<w:styles xmlns:mc="http://schemas.openxmlformats.org/markup-compatibility/2006" xmlns:r="http://schemas.openxmlformats.org/officeDocument/2006/relationships" xmlns:w="http://schemas.openxmlformats.org/wordprocessingml/2006/main" xmlns:w14="http://schemas.microsoft.com/office/word/2010/wordml" xmlns:w15="http://schemas.microsoft.com/office/word/2012/wordml" xmlns:w16cex="http://schemas.microsoft.com/office/word/2018/wordml/cex" xmlns:w16cid="http://schemas.microsoft.com/office/word/2016/wordml/cid" xmlns:w16="http://schemas.microsoft.com/office/word/2018/wordml" xmlns:w16du="http://schemas.microsoft.com/office/word/2023/wordml/word16du" xmlns:w16sdtdh="http://schemas.microsoft.com/office/word/2020/wordml/sdtdatahash" xmlns:w16sdtfl="http://schemas.microsoft.com/office/word/2024/wordml/sdtformatlock" xmlns:w16se="http://schemas.microsoft.com/office/word/2015/wordml/symex" mc:Ignorable="w14 w15 w16se w16cid w16 w16cex w16sdtdh w16sdtfl w16du">
   <w:docDefaults>
     <w:rPrDefault>
       <w:rPr>
-        <w:rFonts w:asciiTheme="minorHAnsi" w:cstheme="minorBidi" w:eastAsiaTheme="minorHAnsi" w:hAnsiTheme="minorHAnsi"/>
+        <w:rFonts w:asciiTheme="minorHAnsi" w:eastAsiaTheme="minorHAnsi" w:hAnsiTheme="minorHAnsi" w:cstheme="minorBidi"/>
         <w:sz w:val="24"/>
         <w:szCs w:val="24"/>
-        <w:lang w:bidi="ar-SA" w:eastAsia="en-US" w:val="en-US"/>
+        <w:lang w:val="en-US" w:eastAsia="en-US" w:bidi="ar-SA"/>
       </w:rPr>
     </w:rPrDefault>
     <w:pPrDefault>
@@ -1421,164 +1159,255 @@
       </w:pPr>
     </w:pPrDefault>
   </w:docDefaults>
-  <w:latentStyles w:count="276" w:defLockedState="0" w:defQFormat="0" w:defSemiHidden="0" w:defUIPriority="0" w:defUnhideWhenUsed="0"/>
-  <w:style w:default="1" w:styleId="Normal" w:type="paragraph">
+  <w:latentStyles w:defLockedState="0" w:defUIPriority="0" w:defSemiHidden="0" w:defUnhideWhenUsed="0" w:defQFormat="0" w:count="376">
+    <w:lsdException w:name="Normal Table" w:semiHidden="1" w:unhideWhenUsed="1"/>
+    <w:lsdException w:name="Table Simple 1" w:semiHidden="1" w:unhideWhenUsed="1"/>
+    <w:lsdException w:name="Table Simple 2" w:semiHidden="1" w:unhideWhenUsed="1"/>
+    <w:lsdException w:name="Table Simple 3" w:semiHidden="1" w:unhideWhenUsed="1"/>
+    <w:lsdException w:name="Table Classic 1" w:semiHidden="1" w:unhideWhenUsed="1"/>
+    <w:lsdException w:name="Table Classic 2" w:semiHidden="1" w:unhideWhenUsed="1"/>
+    <w:lsdException w:name="Table Classic 3" w:semiHidden="1" w:unhideWhenUsed="1"/>
+    <w:lsdException w:name="Table Classic 4" w:semiHidden="1" w:unhideWhenUsed="1"/>
+    <w:lsdException w:name="Table Colorful 1" w:semiHidden="1" w:unhideWhenUsed="1"/>
+    <w:lsdException w:name="Table Colorful 2" w:semiHidden="1" w:unhideWhenUsed="1"/>
+    <w:lsdException w:name="Table Colorful 3" w:semiHidden="1" w:unhideWhenUsed="1"/>
+    <w:lsdException w:name="Table Columns 1" w:semiHidden="1" w:unhideWhenUsed="1"/>
+    <w:lsdException w:name="Table Columns 2" w:semiHidden="1" w:unhideWhenUsed="1"/>
+    <w:lsdException w:name="Table Columns 3" w:semiHidden="1" w:unhideWhenUsed="1"/>
+    <w:lsdException w:name="Table Columns 4" w:semiHidden="1" w:unhideWhenUsed="1"/>
+    <w:lsdException w:name="Table Columns 5" w:semiHidden="1" w:unhideWhenUsed="1"/>
+    <w:lsdException w:name="Table Grid 1" w:semiHidden="1" w:unhideWhenUsed="1"/>
+    <w:lsdException w:name="Table Grid 2" w:semiHidden="1" w:unhideWhenUsed="1"/>
+    <w:lsdException w:name="Table Grid 3" w:semiHidden="1" w:unhideWhenUsed="1"/>
+    <w:lsdException w:name="Table Grid 4" w:semiHidden="1" w:unhideWhenUsed="1"/>
+    <w:lsdException w:name="Table Grid 5" w:semiHidden="1" w:unhideWhenUsed="1"/>
+    <w:lsdException w:name="Table Grid 6" w:semiHidden="1" w:unhideWhenUsed="1"/>
+    <w:lsdException w:name="Table Grid 7" w:semiHidden="1" w:unhideWhenUsed="1"/>
+    <w:lsdException w:name="Table Grid 8" w:semiHidden="1" w:unhideWhenUsed="1"/>
+    <w:lsdException w:name="Table List 1" w:semiHidden="1" w:unhideWhenUsed="1"/>
+    <w:lsdException w:name="Table List 2" w:semiHidden="1" w:unhideWhenUsed="1"/>
+    <w:lsdException w:name="Table List 3" w:semiHidden="1" w:unhideWhenUsed="1"/>
+    <w:lsdException w:name="Table List 4" w:semiHidden="1" w:unhideWhenUsed="1"/>
+    <w:lsdException w:name="Table List 5" w:semiHidden="1" w:unhideWhenUsed="1"/>
+    <w:lsdException w:name="Table List 6" w:semiHidden="1" w:unhideWhenUsed="1"/>
+    <w:lsdException w:name="Table List 7" w:semiHidden="1" w:unhideWhenUsed="1"/>
+    <w:lsdException w:name="Table List 8" w:semiHidden="1" w:unhideWhenUsed="1"/>
+    <w:lsdException w:name="Table 3D effects 1" w:semiHidden="1" w:unhideWhenUsed="1"/>
+    <w:lsdException w:name="Table 3D effects 2" w:semiHidden="1" w:unhideWhenUsed="1"/>
+    <w:lsdException w:name="Table 3D effects 3" w:semiHidden="1" w:unhideWhenUsed="1"/>
+    <w:lsdException w:name="Table Contemporary" w:semiHidden="1" w:unhideWhenUsed="1"/>
+    <w:lsdException w:name="Table Elegant" w:semiHidden="1" w:unhideWhenUsed="1"/>
+    <w:lsdException w:name="Table Professional" w:semiHidden="1" w:unhideWhenUsed="1"/>
+    <w:lsdException w:name="Table Subtle 1" w:semiHidden="1" w:unhideWhenUsed="1"/>
+    <w:lsdException w:name="Table Subtle 2" w:semiHidden="1" w:unhideWhenUsed="1"/>
+    <w:lsdException w:name="Table Web 1" w:semiHidden="1" w:unhideWhenUsed="1"/>
+    <w:lsdException w:name="Table Web 2" w:semiHidden="1" w:unhideWhenUsed="1"/>
+    <w:lsdException w:name="Table Web 3" w:semiHidden="1" w:unhideWhenUsed="1"/>
+    <w:lsdException w:name="Table Theme" w:semiHidden="1" w:unhideWhenUsed="1"/>
+    <w:lsdException w:name="Light Shading"/>
+    <w:lsdException w:name="Light List"/>
+    <w:lsdException w:name="Light Grid"/>
+    <w:lsdException w:name="Medium Shading 1"/>
+    <w:lsdException w:name="Medium Shading 2"/>
+    <w:lsdException w:name="Medium List 1"/>
+    <w:lsdException w:name="Medium List 2"/>
+    <w:lsdException w:name="Medium Grid 1"/>
+    <w:lsdException w:name="Medium Grid 2"/>
+    <w:lsdException w:name="Medium Grid 3"/>
+    <w:lsdException w:name="Dark List"/>
+    <w:lsdException w:name="Colorful Shading"/>
+    <w:lsdException w:name="Colorful List"/>
+    <w:lsdException w:name="Colorful Grid"/>
+    <w:lsdException w:name="Light Shading Accent 1"/>
+    <w:lsdException w:name="Light List Accent 1"/>
+    <w:lsdException w:name="Light Grid Accent 1"/>
+    <w:lsdException w:name="Medium Shading 1 Accent 1"/>
+    <w:lsdException w:name="Medium Shading 2 Accent 1"/>
+    <w:lsdException w:name="Medium List 1 Accent 1"/>
+    <w:lsdException w:name="Medium List 2 Accent 1"/>
+    <w:lsdException w:name="Medium Grid 1 Accent 1"/>
+    <w:lsdException w:name="Medium Grid 2 Accent 1"/>
+    <w:lsdException w:name="Medium Grid 3 Accent 1"/>
+    <w:lsdException w:name="Dark List Accent 1"/>
+    <w:lsdException w:name="Colorful Shading Accent 1"/>
+    <w:lsdException w:name="Colorful List Accent 1"/>
+    <w:lsdException w:name="Colorful Grid Accent 1"/>
+    <w:lsdException w:name="Light Shading Accent 2"/>
+    <w:lsdException w:name="Light List Accent 2"/>
+    <w:lsdException w:name="Light Grid Accent 2"/>
+    <w:lsdException w:name="Medium Shading 1 Accent 2"/>
+    <w:lsdException w:name="Medium Shading 2 Accent 2"/>
+    <w:lsdException w:name="Medium List 1 Accent 2"/>
+    <w:lsdException w:name="Medium List 2 Accent 2"/>
+    <w:lsdException w:name="Medium Grid 1 Accent 2"/>
+    <w:lsdException w:name="Medium Grid 2 Accent 2"/>
+    <w:lsdException w:name="Medium Grid 3 Accent 2"/>
+    <w:lsdException w:name="Dark List Accent 2"/>
+    <w:lsdException w:name="Colorful Shading Accent 2"/>
+    <w:lsdException w:name="Colorful List Accent 2"/>
+    <w:lsdException w:name="Colorful Grid Accent 2"/>
+    <w:lsdException w:name="Light Shading Accent 3"/>
+    <w:lsdException w:name="Light List Accent 3"/>
+    <w:lsdException w:name="Light Grid Accent 3"/>
+    <w:lsdException w:name="Medium Shading 1 Accent 3"/>
+    <w:lsdException w:name="Medium Shading 2 Accent 3"/>
+    <w:lsdException w:name="Medium List 1 Accent 3"/>
+    <w:lsdException w:name="Medium List 2 Accent 3"/>
+    <w:lsdException w:name="Medium Grid 1 Accent 3"/>
+    <w:lsdException w:name="Medium Grid 2 Accent 3"/>
+    <w:lsdException w:name="Medium Grid 3 Accent 3"/>
+    <w:lsdException w:name="Dark List Accent 3"/>
+    <w:lsdException w:name="Colorful Shading Accent 3"/>
+    <w:lsdException w:name="Colorful List Accent 3"/>
+    <w:lsdException w:name="Colorful Grid Accent 3"/>
+    <w:lsdException w:name="Light Shading Accent 4"/>
+    <w:lsdException w:name="Light List Accent 4"/>
+    <w:lsdException w:name="Light Grid Accent 4"/>
+    <w:lsdException w:name="Medium Shading 1 Accent 4"/>
+    <w:lsdException w:name="Medium Shading 2 Accent 4"/>
+    <w:lsdException w:name="Medium List 1 Accent 4"/>
+    <w:lsdException w:name="Medium List 2 Accent 4"/>
+    <w:lsdException w:name="Medium Grid 1 Accent 4"/>
+    <w:lsdException w:name="Medium Grid 2 Accent 4"/>
+    <w:lsdException w:name="Medium Grid 3 Accent 4"/>
+    <w:lsdException w:name="Dark List Accent 4"/>
+    <w:lsdException w:name="Colorful Shading Accent 4"/>
+    <w:lsdException w:name="Colorful List Accent 4"/>
+    <w:lsdException w:name="Colorful Grid Accent 4"/>
+    <w:lsdException w:name="Light Shading Accent 5"/>
+    <w:lsdException w:name="Light List Accent 5"/>
+    <w:lsdException w:name="Light Grid Accent 5"/>
+    <w:lsdException w:name="Medium Shading 1 Accent 5"/>
+    <w:lsdException w:name="Medium Shading 2 Accent 5"/>
+    <w:lsdException w:name="Medium List 1 Accent 5"/>
+    <w:lsdException w:name="Medium List 2 Accent 5"/>
+    <w:lsdException w:name="Medium Grid 1 Accent 5"/>
+    <w:lsdException w:name="Medium Grid 2 Accent 5"/>
+    <w:lsdException w:name="Medium Grid 3 Accent 5"/>
+    <w:lsdException w:name="Dark List Accent 5"/>
+    <w:lsdException w:name="Colorful Shading Accent 5"/>
+    <w:lsdException w:name="Colorful List Accent 5"/>
+    <w:lsdException w:name="Colorful Grid Accent 5"/>
+    <w:lsdException w:name="Light Shading Accent 6"/>
+    <w:lsdException w:name="Light List Accent 6"/>
+    <w:lsdException w:name="Light Grid Accent 6"/>
+    <w:lsdException w:name="Medium Shading 1 Accent 6"/>
+    <w:lsdException w:name="Medium Shading 2 Accent 6"/>
+    <w:lsdException w:name="Medium List 1 Accent 6"/>
+    <w:lsdException w:name="Medium List 2 Accent 6"/>
+    <w:lsdException w:name="Medium Grid 1 Accent 6"/>
+    <w:lsdException w:name="Medium Grid 2 Accent 6"/>
+    <w:lsdException w:name="Medium Grid 3 Accent 6"/>
+    <w:lsdException w:name="Dark List Accent 6"/>
+    <w:lsdException w:name="Colorful Shading Accent 6"/>
+    <w:lsdException w:name="Colorful List Accent 6"/>
+    <w:lsdException w:name="Colorful Grid Accent 6"/>
+    <w:lsdException w:name="Grid Table 4" w:uiPriority="49"/>
+    <w:lsdException w:name="Grid Table 5 Dark" w:uiPriority="50"/>
+    <w:lsdException w:name="Grid Table 6 Colorful" w:uiPriority="51"/>
+    <w:lsdException w:name="Grid Table 7 Colorful" w:uiPriority="52"/>
+    <w:lsdException w:name="Grid Table 1 Light Accent 1" w:uiPriority="46"/>
+    <w:lsdException w:name="Grid Table 2 Accent 1" w:uiPriority="47"/>
+    <w:lsdException w:name="Grid Table 3 Accent 1" w:uiPriority="48"/>
+    <w:lsdException w:name="Grid Table 4 Accent 1" w:uiPriority="49"/>
+    <w:lsdException w:name="Grid Table 5 Dark Accent 1" w:uiPriority="50"/>
+    <w:lsdException w:name="Grid Table 6 Colorful Accent 1" w:uiPriority="51"/>
+    <w:lsdException w:name="Grid Table 7 Colorful Accent 1" w:uiPriority="52"/>
+    <w:lsdException w:name="Grid Table 1 Light Accent 2" w:uiPriority="46"/>
+    <w:lsdException w:name="Grid Table 2 Accent 2" w:uiPriority="47"/>
+    <w:lsdException w:name="Grid Table 3 Accent 2" w:uiPriority="48"/>
+    <w:lsdException w:name="Grid Table 4 Accent 2" w:uiPriority="49"/>
+    <w:lsdException w:name="Grid Table 5 Dark Accent 2" w:uiPriority="50"/>
+    <w:lsdException w:name="Grid Table 6 Colorful Accent 2" w:uiPriority="51"/>
+    <w:lsdException w:name="Grid Table 7 Colorful Accent 2" w:uiPriority="52"/>
+    <w:lsdException w:name="Grid Table 1 Light Accent 3" w:uiPriority="46"/>
+    <w:lsdException w:name="Grid Table 2 Accent 3" w:uiPriority="47"/>
+    <w:lsdException w:name="Grid Table 3 Accent 3" w:uiPriority="48"/>
+    <w:lsdException w:name="Grid Table 4 Accent 3" w:uiPriority="49"/>
+    <w:lsdException w:name="Grid Table 5 Dark Accent 3" w:uiPriority="50"/>
+    <w:lsdException w:name="Grid Table 6 Colorful Accent 3" w:uiPriority="51"/>
+    <w:lsdException w:name="Grid Table 7 Colorful Accent 3" w:uiPriority="52"/>
+    <w:lsdException w:name="Grid Table 1 Light Accent 4" w:uiPriority="46"/>
+    <w:lsdException w:name="Grid Table 2 Accent 4" w:uiPriority="47"/>
+    <w:lsdException w:name="Grid Table 3 Accent 4" w:uiPriority="48"/>
+    <w:lsdException w:name="Grid Table 4 Accent 4" w:uiPriority="49"/>
+    <w:lsdException w:name="Grid Table 5 Dark Accent 4" w:uiPriority="50"/>
+    <w:lsdException w:name="Grid Table 6 Colorful Accent 4" w:uiPriority="51"/>
+    <w:lsdException w:name="Grid Table 7 Colorful Accent 4" w:uiPriority="52"/>
+    <w:lsdException w:name="Grid Table 1 Light Accent 5" w:uiPriority="46"/>
+    <w:lsdException w:name="Grid Table 2 Accent 5" w:uiPriority="47"/>
+    <w:lsdException w:name="Grid Table 3 Accent 5" w:uiPriority="48"/>
+    <w:lsdException w:name="Grid Table 4 Accent 5" w:uiPriority="49"/>
+    <w:lsdException w:name="Grid Table 5 Dark Accent 5" w:uiPriority="50"/>
+    <w:lsdException w:name="Grid Table 6 Colorful Accent 5" w:uiPriority="51"/>
+    <w:lsdException w:name="Grid Table 7 Colorful Accent 5" w:uiPriority="52"/>
+    <w:lsdException w:name="Grid Table 1 Light Accent 6" w:uiPriority="46"/>
+    <w:lsdException w:name="Grid Table 2 Accent 6" w:uiPriority="47"/>
+    <w:lsdException w:name="Grid Table 3 Accent 6" w:uiPriority="48"/>
+    <w:lsdException w:name="Grid Table 4 Accent 6" w:uiPriority="49"/>
+    <w:lsdException w:name="Grid Table 5 Dark Accent 6" w:uiPriority="50"/>
+    <w:lsdException w:name="Grid Table 6 Colorful Accent 6" w:uiPriority="51"/>
+    <w:lsdException w:name="Grid Table 7 Colorful Accent 6" w:uiPriority="52"/>
+    <w:lsdException w:name="List Table 1 Light" w:uiPriority="46"/>
+    <w:lsdException w:name="List Table 2" w:uiPriority="47"/>
+    <w:lsdException w:name="List Table 3" w:uiPriority="48"/>
+    <w:lsdException w:name="List Table 4" w:uiPriority="49"/>
+    <w:lsdException w:name="List Table 5 Dark" w:uiPriority="50"/>
+    <w:lsdException w:name="List Table 6 Colorful" w:uiPriority="51"/>
+    <w:lsdException w:name="List Table 7 Colorful" w:uiPriority="52"/>
+    <w:lsdException w:name="List Table 1 Light Accent 1" w:uiPriority="46"/>
+    <w:lsdException w:name="List Table 2 Accent 1" w:uiPriority="47"/>
+    <w:lsdException w:name="List Table 3 Accent 1" w:uiPriority="48"/>
+    <w:lsdException w:name="List Table 4 Accent 1" w:uiPriority="49"/>
+    <w:lsdException w:name="List Table 5 Dark Accent 1" w:uiPriority="50"/>
+    <w:lsdException w:name="List Table 6 Colorful Accent 1" w:uiPriority="51"/>
+    <w:lsdException w:name="List Table 7 Colorful Accent 1" w:uiPriority="52"/>
+    <w:lsdException w:name="List Table 1 Light Accent 2" w:uiPriority="46"/>
+    <w:lsdException w:name="List Table 2 Accent 2" w:uiPriority="47"/>
+    <w:lsdException w:name="List Table 3 Accent 2" w:uiPriority="48"/>
+    <w:lsdException w:name="List Table 4 Accent 2" w:uiPriority="49"/>
+    <w:lsdException w:name="List Table 5 Dark Accent 2" w:uiPriority="50"/>
+    <w:lsdException w:name="List Table 6 Colorful Accent 2" w:uiPriority="51"/>
+    <w:lsdException w:name="List Table 7 Colorful Accent 2" w:uiPriority="52"/>
+    <w:lsdException w:name="List Table 1 Light Accent 3" w:uiPriority="46"/>
+    <w:lsdException w:name="List Table 2 Accent 3" w:uiPriority="47"/>
+    <w:lsdException w:name="List Table 3 Accent 3" w:uiPriority="48"/>
+    <w:lsdException w:name="List Table 4 Accent 3" w:uiPriority="49"/>
+    <w:lsdException w:name="List Table 5 Dark Accent 3" w:uiPriority="50"/>
+    <w:lsdException w:name="List Table 6 Colorful Accent 3" w:uiPriority="51"/>
+    <w:lsdException w:name="List Table 7 Colorful Accent 3" w:uiPriority="52"/>
+    <w:lsdException w:name="List Table 1 Light Accent 4" w:uiPriority="46"/>
+    <w:lsdException w:name="List Table 2 Accent 4" w:uiPriority="47"/>
+    <w:lsdException w:name="List Table 3 Accent 4" w:uiPriority="48"/>
+    <w:lsdException w:name="List Table 4 Accent 4" w:uiPriority="49"/>
+    <w:lsdException w:name="List Table 5 Dark Accent 4" w:uiPriority="50"/>
+    <w:lsdException w:name="List Table 6 Colorful Accent 4" w:uiPriority="51"/>
+    <w:lsdException w:name="List Table 7 Colorful Accent 4" w:uiPriority="52"/>
+    <w:lsdException w:name="List Table 1 Light Accent 5" w:uiPriority="46"/>
+    <w:lsdException w:name="List Table 2 Accent 5" w:uiPriority="47"/>
+    <w:lsdException w:name="List Table 3 Accent 5" w:uiPriority="48"/>
+    <w:lsdException w:name="List Table 4 Accent 5" w:uiPriority="49"/>
+    <w:lsdException w:name="List Table 5 Dark Accent 5" w:uiPriority="50"/>
+    <w:lsdException w:name="List Table 6 Colorful Accent 5" w:uiPriority="51"/>
+    <w:lsdException w:name="List Table 7 Colorful Accent 5" w:uiPriority="52"/>
+    <w:lsdException w:name="List Table 1 Light Accent 6" w:uiPriority="46"/>
+    <w:lsdException w:name="List Table 2 Accent 6" w:uiPriority="47"/>
+    <w:lsdException w:name="List Table 3 Accent 6" w:uiPriority="48"/>
+    <w:lsdException w:name="List Table 4 Accent 6" w:uiPriority="49"/>
+    <w:lsdException w:name="List Table 5 Dark Accent 6" w:uiPriority="50"/>
+    <w:lsdException w:name="List Table 6 Colorful Accent 6" w:uiPriority="51"/>
+    <w:lsdException w:name="List Table 7 Colorful Accent 6" w:uiPriority="52"/>
+    <w:lsdException w:name="Mention" w:semiHidden="1" w:uiPriority="99" w:unhideWhenUsed="1"/>
+    <w:lsdException w:name="Smart Hyperlink" w:semiHidden="1" w:uiPriority="99" w:unhideWhenUsed="1"/>
+    <w:lsdException w:name="Hashtag" w:semiHidden="1" w:uiPriority="99" w:unhideWhenUsed="1"/>
+    <w:lsdException w:name="Unresolved Mention" w:semiHidden="1" w:uiPriority="99" w:unhideWhenUsed="1"/>
+    <w:lsdException w:name="Smart Link" w:semiHidden="1" w:uiPriority="99" w:unhideWhenUsed="1"/>
+  </w:latentStyles>
+  <w:style w:type="paragraph" w:default="1" w:styleId="Normal">
     <w:name w:val="Normal"/>
     <w:qFormat/>
   </w:style>
-  <w:style w:styleId="BodyText" w:type="paragraph">
-    <w:name w:val="Body Text"/>
-    <w:basedOn w:val="Normal"/>
-    <w:link w:val="BodyTextChar"/>
-    <w:qFormat/>
-    <w:pPr>
-      <w:spacing w:after="180" w:before="180"/>
-    </w:pPr>
-  </w:style>
-  <w:style w:customStyle="1" w:styleId="FirstParagraph" w:type="paragraph">
-    <w:name w:val="First Paragraph"/>
-    <w:basedOn w:val="BodyText"/>
-    <w:next w:val="BodyText"/>
-    <w:qFormat/>
-  </w:style>
-  <w:style w:customStyle="1" w:styleId="Compact" w:type="paragraph">
-    <w:name w:val="Compact"/>
-    <w:basedOn w:val="BodyText"/>
-    <w:qFormat/>
-    <w:pPr>
-      <w:spacing w:after="36" w:before="36"/>
-    </w:pPr>
-  </w:style>
-  <w:style w:styleId="Title" w:type="paragraph">
-    <w:name w:val="Title"/>
-    <w:basedOn w:val="Normal"/>
-    <w:next w:val="BodyText"/>
-    <w:link w:val="TitleChar"/>
-    <w:uiPriority w:val="10"/>
-    <w:qFormat/>
-    <w:rsid w:val="00A10FD9"/>
-    <w:pPr>
-      <w:spacing w:after="80" w:line="240" w:lineRule="auto"/>
-      <w:contextualSpacing/>
-      <w:jc w:val="center"/>
-    </w:pPr>
-    <w:rPr>
-      <w:rFonts w:asciiTheme="majorHAnsi" w:cstheme="majorBidi" w:eastAsiaTheme="majorEastAsia" w:hAnsiTheme="majorHAnsi"/>
-      <w:spacing w:val="-10"/>
-      <w:kern w:val="28"/>
-      <w:sz w:val="56"/>
-      <w:szCs w:val="56"/>
-    </w:rPr>
-  </w:style>
-  <w:style w:customStyle="1" w:styleId="TitleChar" w:type="character">
-    <w:name w:val="Title Char"/>
-    <w:basedOn w:val="DefaultParagraphFont"/>
-    <w:link w:val="Title"/>
-    <w:uiPriority w:val="10"/>
-    <w:rsid w:val="00A10FD9"/>
-    <w:rPr>
-      <w:rFonts w:asciiTheme="majorHAnsi" w:cstheme="majorBidi" w:eastAsiaTheme="majorEastAsia" w:hAnsiTheme="majorHAnsi"/>
-      <w:spacing w:val="-10"/>
-      <w:kern w:val="28"/>
-      <w:sz w:val="56"/>
-      <w:szCs w:val="56"/>
-    </w:rPr>
-  </w:style>
-  <w:style w:styleId="Subtitle" w:type="paragraph">
-    <w:name w:val="Subtitle"/>
-    <w:basedOn w:val="Title"/>
-    <w:next w:val="BodyText"/>
-    <w:link w:val="SubtitleChar"/>
-    <w:uiPriority w:val="11"/>
-    <w:qFormat/>
-    <w:rsid w:val="00A10FD9"/>
-    <w:pPr>
-      <w:numPr>
-        <w:ilvl w:val="1"/>
-      </w:numPr>
-    </w:pPr>
-    <w:rPr>
-      <w:rFonts w:cstheme="majorBidi" w:eastAsiaTheme="majorEastAsia"/>
-      <w:spacing w:val="15"/>
-      <w:sz w:val="28"/>
-      <w:szCs w:val="28"/>
-    </w:rPr>
-  </w:style>
-  <w:style w:customStyle="1" w:styleId="SubtitleChar" w:type="character">
-    <w:name w:val="Subtitle Char"/>
-    <w:basedOn w:val="DefaultParagraphFont"/>
-    <w:link w:val="Subtitle"/>
-    <w:uiPriority w:val="11"/>
-    <w:rsid w:val="00A10FD9"/>
-    <w:rPr>
-      <w:rFonts w:cstheme="majorBidi" w:eastAsiaTheme="majorEastAsia"/>
-      <w:color w:themeColor="text1" w:themeTint="A6" w:val="595959"/>
-      <w:spacing w:val="15"/>
-      <w:sz w:val="28"/>
-      <w:szCs w:val="28"/>
-    </w:rPr>
-  </w:style>
-  <w:style w:customStyle="1" w:styleId="Author" w:type="paragraph">
-    <w:name w:val="Author"/>
-    <w:next w:val="BodyText"/>
-    <w:qFormat/>
-    <w:pPr>
-      <w:keepNext/>
-      <w:keepLines/>
-      <w:jc w:val="center"/>
-    </w:pPr>
-  </w:style>
-  <w:style w:styleId="Date" w:type="paragraph">
-    <w:name w:val="Date"/>
-    <w:next w:val="BodyText"/>
-    <w:qFormat/>
-    <w:pPr>
-      <w:keepNext/>
-      <w:keepLines/>
-      <w:jc w:val="center"/>
-    </w:pPr>
-  </w:style>
-  <w:style w:customStyle="1" w:styleId="AbstractTitle" w:type="paragraph">
-    <w:name w:val="Abstract Title"/>
-    <w:basedOn w:val="Normal"/>
-    <w:next w:val="Abstract"/>
-    <w:qFormat/>
-    <w:pPr>
-      <w:keepNext/>
-      <w:keepLines/>
-      <w:spacing w:after="0" w:before="300"/>
-      <w:jc w:val="center"/>
-    </w:pPr>
-    <w:rPr>
-      <w:b/>
-      <w:sz w:val="20"/>
-      <w:szCs w:val="20"/>
-    </w:rPr>
-  </w:style>
-  <w:style w:customStyle="1" w:styleId="Abstract" w:type="paragraph">
-    <w:name w:val="Abstract"/>
-    <w:basedOn w:val="Normal"/>
-    <w:next w:val="BodyText"/>
-    <w:qFormat/>
-    <w:pPr>
-      <w:keepNext/>
-      <w:keepLines/>
-      <w:spacing w:after="300" w:before="100"/>
-    </w:pPr>
-    <w:rPr>
-      <w:sz w:val="20"/>
-      <w:szCs w:val="20"/>
-    </w:rPr>
-  </w:style>
-  <w:style w:styleId="Bibliography" w:type="paragraph">
-    <w:name w:val="Bibliography"/>
-    <w:basedOn w:val="Normal"/>
-    <w:next w:val="Bibliography"/>
-    <w:qFormat/>
-    <w:pPr/>
-    <w:rPr/>
-  </w:style>
-  <w:style w:styleId="Heading1" w:type="paragraph">
+  <w:style w:type="paragraph" w:styleId="Heading1">
     <w:name w:val="heading 1"/>
     <w:basedOn w:val="Normal"/>
     <w:next w:val="BodyText"/>
@@ -1589,17 +1418,17 @@
     <w:pPr>
       <w:keepNext/>
       <w:keepLines/>
-      <w:spacing w:after="80" w:before="360"/>
+      <w:spacing w:before="360" w:after="80"/>
       <w:outlineLvl w:val="0"/>
     </w:pPr>
     <w:rPr>
-      <w:rFonts w:asciiTheme="majorHAnsi" w:cstheme="majorBidi" w:eastAsiaTheme="majorEastAsia" w:hAnsiTheme="majorHAnsi"/>
-      <w:color w:themeColor="accent1" w:themeShade="BF" w:val="0F4761"/>
+      <w:rFonts w:asciiTheme="majorHAnsi" w:eastAsiaTheme="majorEastAsia" w:hAnsiTheme="majorHAnsi" w:cstheme="majorBidi"/>
+      <w:color w:val="0F4761" w:themeColor="accent1" w:themeShade="BF"/>
       <w:sz w:val="40"/>
       <w:szCs w:val="40"/>
     </w:rPr>
   </w:style>
-  <w:style w:styleId="Heading2" w:type="paragraph">
+  <w:style w:type="paragraph" w:styleId="Heading2">
     <w:name w:val="heading 2"/>
     <w:basedOn w:val="Normal"/>
     <w:next w:val="BodyText"/>
@@ -1612,17 +1441,17 @@
     <w:pPr>
       <w:keepNext/>
       <w:keepLines/>
-      <w:spacing w:after="80" w:before="160"/>
+      <w:spacing w:before="160" w:after="80"/>
       <w:outlineLvl w:val="1"/>
     </w:pPr>
     <w:rPr>
-      <w:rFonts w:asciiTheme="majorHAnsi" w:cstheme="majorBidi" w:eastAsiaTheme="majorEastAsia" w:hAnsiTheme="majorHAnsi"/>
-      <w:color w:themeColor="accent1" w:themeShade="BF" w:val="0F4761"/>
+      <w:rFonts w:asciiTheme="majorHAnsi" w:eastAsiaTheme="majorEastAsia" w:hAnsiTheme="majorHAnsi" w:cstheme="majorBidi"/>
+      <w:color w:val="0F4761" w:themeColor="accent1" w:themeShade="BF"/>
       <w:sz w:val="32"/>
       <w:szCs w:val="32"/>
     </w:rPr>
   </w:style>
-  <w:style w:styleId="Heading3" w:type="paragraph">
+  <w:style w:type="paragraph" w:styleId="Heading3">
     <w:name w:val="heading 3"/>
     <w:basedOn w:val="Normal"/>
     <w:next w:val="BodyText"/>
@@ -1635,17 +1464,17 @@
     <w:pPr>
       <w:keepNext/>
       <w:keepLines/>
-      <w:spacing w:after="80" w:before="160"/>
+      <w:spacing w:before="160" w:after="80"/>
       <w:outlineLvl w:val="2"/>
     </w:pPr>
     <w:rPr>
-      <w:rFonts w:cstheme="majorBidi" w:eastAsiaTheme="majorEastAsia"/>
-      <w:color w:themeColor="accent1" w:themeShade="BF" w:val="0F4761"/>
+      <w:rFonts w:eastAsiaTheme="majorEastAsia" w:cstheme="majorBidi"/>
+      <w:color w:val="0F4761" w:themeColor="accent1" w:themeShade="BF"/>
       <w:sz w:val="28"/>
       <w:szCs w:val="28"/>
     </w:rPr>
   </w:style>
-  <w:style w:styleId="Heading4" w:type="paragraph">
+  <w:style w:type="paragraph" w:styleId="Heading4">
     <w:name w:val="heading 4"/>
     <w:basedOn w:val="Normal"/>
     <w:next w:val="BodyText"/>
@@ -1658,17 +1487,17 @@
     <w:pPr>
       <w:keepNext/>
       <w:keepLines/>
-      <w:spacing w:after="40" w:before="80"/>
+      <w:spacing w:before="80" w:after="40"/>
       <w:outlineLvl w:val="3"/>
     </w:pPr>
     <w:rPr>
-      <w:rFonts w:cstheme="majorBidi" w:eastAsiaTheme="majorEastAsia"/>
+      <w:rFonts w:eastAsiaTheme="majorEastAsia" w:cstheme="majorBidi"/>
       <w:i/>
       <w:iCs/>
-      <w:color w:themeColor="accent1" w:themeShade="BF" w:val="0F4761"/>
-    </w:rPr>
-  </w:style>
-  <w:style w:styleId="Heading5" w:type="paragraph">
+      <w:color w:val="0F4761" w:themeColor="accent1" w:themeShade="BF"/>
+    </w:rPr>
+  </w:style>
+  <w:style w:type="paragraph" w:styleId="Heading5">
     <w:name w:val="heading 5"/>
     <w:basedOn w:val="Normal"/>
     <w:next w:val="BodyText"/>
@@ -1681,15 +1510,15 @@
     <w:pPr>
       <w:keepNext/>
       <w:keepLines/>
-      <w:spacing w:after="40" w:before="80"/>
+      <w:spacing w:before="80" w:after="40"/>
       <w:outlineLvl w:val="4"/>
     </w:pPr>
     <w:rPr>
-      <w:rFonts w:cstheme="majorBidi" w:eastAsiaTheme="majorEastAsia"/>
-      <w:color w:themeColor="accent1" w:themeShade="BF" w:val="0F4761"/>
-    </w:rPr>
-  </w:style>
-  <w:style w:styleId="Heading6" w:type="paragraph">
+      <w:rFonts w:eastAsiaTheme="majorEastAsia" w:cstheme="majorBidi"/>
+      <w:color w:val="0F4761" w:themeColor="accent1" w:themeShade="BF"/>
+    </w:rPr>
+  </w:style>
+  <w:style w:type="paragraph" w:styleId="Heading6">
     <w:name w:val="heading 6"/>
     <w:basedOn w:val="Normal"/>
     <w:next w:val="BodyText"/>
@@ -1702,17 +1531,17 @@
     <w:pPr>
       <w:keepNext/>
       <w:keepLines/>
-      <w:spacing w:after="0" w:before="40"/>
+      <w:spacing w:before="40" w:after="0"/>
       <w:outlineLvl w:val="5"/>
     </w:pPr>
     <w:rPr>
-      <w:rFonts w:cstheme="majorBidi" w:eastAsiaTheme="majorEastAsia"/>
+      <w:rFonts w:eastAsiaTheme="majorEastAsia" w:cstheme="majorBidi"/>
       <w:i/>
       <w:iCs/>
-      <w:color w:themeColor="text1" w:themeTint="A6" w:val="595959"/>
-    </w:rPr>
-  </w:style>
-  <w:style w:styleId="Heading7" w:type="paragraph">
+      <w:color w:val="595959" w:themeColor="text1" w:themeTint="A6"/>
+    </w:rPr>
+  </w:style>
+  <w:style w:type="paragraph" w:styleId="Heading7">
     <w:name w:val="heading 7"/>
     <w:basedOn w:val="Normal"/>
     <w:next w:val="BodyText"/>
@@ -1725,15 +1554,15 @@
     <w:pPr>
       <w:keepNext/>
       <w:keepLines/>
-      <w:spacing w:after="0" w:before="40"/>
+      <w:spacing w:before="40" w:after="0"/>
       <w:outlineLvl w:val="6"/>
     </w:pPr>
     <w:rPr>
-      <w:rFonts w:cstheme="majorBidi" w:eastAsiaTheme="majorEastAsia"/>
-      <w:color w:themeColor="text1" w:themeTint="A6" w:val="595959"/>
-    </w:rPr>
-  </w:style>
-  <w:style w:styleId="Heading8" w:type="paragraph">
+      <w:rFonts w:eastAsiaTheme="majorEastAsia" w:cstheme="majorBidi"/>
+      <w:color w:val="595959" w:themeColor="text1" w:themeTint="A6"/>
+    </w:rPr>
+  </w:style>
+  <w:style w:type="paragraph" w:styleId="Heading8">
     <w:name w:val="heading 8"/>
     <w:basedOn w:val="Normal"/>
     <w:next w:val="BodyText"/>
@@ -1750,13 +1579,13 @@
       <w:outlineLvl w:val="7"/>
     </w:pPr>
     <w:rPr>
-      <w:rFonts w:cstheme="majorBidi" w:eastAsiaTheme="majorEastAsia"/>
+      <w:rFonts w:eastAsiaTheme="majorEastAsia" w:cstheme="majorBidi"/>
       <w:i/>
       <w:iCs/>
-      <w:color w:themeColor="text1" w:themeTint="D8" w:val="272727"/>
-    </w:rPr>
-  </w:style>
-  <w:style w:styleId="Heading9" w:type="paragraph">
+      <w:color w:val="272727" w:themeColor="text1" w:themeTint="D8"/>
+    </w:rPr>
+  </w:style>
+  <w:style w:type="paragraph" w:styleId="Heading9">
     <w:name w:val="heading 9"/>
     <w:basedOn w:val="Normal"/>
     <w:next w:val="BodyText"/>
@@ -1773,24 +1602,198 @@
       <w:outlineLvl w:val="8"/>
     </w:pPr>
     <w:rPr>
-      <w:rFonts w:cstheme="majorBidi" w:eastAsiaTheme="majorEastAsia"/>
-      <w:color w:themeColor="text1" w:themeTint="D8" w:val="272727"/>
-    </w:rPr>
-  </w:style>
-  <w:style w:customStyle="1" w:styleId="Heading1Char" w:type="character">
+      <w:rFonts w:eastAsiaTheme="majorEastAsia" w:cstheme="majorBidi"/>
+      <w:color w:val="272727" w:themeColor="text1" w:themeTint="D8"/>
+    </w:rPr>
+  </w:style>
+  <w:style w:type="character" w:default="1" w:styleId="DefaultParagraphFont">
+    <w:name w:val="Default Paragraph Font"/>
+    <w:uiPriority w:val="1"/>
+    <w:semiHidden/>
+    <w:unhideWhenUsed/>
+  </w:style>
+  <w:style w:type="table" w:default="1" w:styleId="TableNormal">
+    <w:name w:val="Normal Table"/>
+    <w:uiPriority w:val="99"/>
+    <w:semiHidden/>
+    <w:unhideWhenUsed/>
+    <w:tblPr>
+      <w:tblInd w:w="0" w:type="dxa"/>
+      <w:tblCellMar>
+        <w:top w:w="0" w:type="dxa"/>
+        <w:left w:w="108" w:type="dxa"/>
+        <w:bottom w:w="0" w:type="dxa"/>
+        <w:right w:w="108" w:type="dxa"/>
+      </w:tblCellMar>
+    </w:tblPr>
+  </w:style>
+  <w:style w:type="numbering" w:default="1" w:styleId="NoList">
+    <w:name w:val="No List"/>
+    <w:uiPriority w:val="99"/>
+    <w:semiHidden/>
+    <w:unhideWhenUsed/>
+  </w:style>
+  <w:style w:type="paragraph" w:styleId="BodyText">
+    <w:name w:val="Body Text"/>
+    <w:basedOn w:val="Normal"/>
+    <w:qFormat/>
+    <w:pPr>
+      <w:spacing w:before="180" w:after="180"/>
+    </w:pPr>
+  </w:style>
+  <w:style w:type="paragraph" w:customStyle="1" w:styleId="FirstParagraph">
+    <w:name w:val="First Paragraph"/>
+    <w:basedOn w:val="BodyText"/>
+    <w:next w:val="BodyText"/>
+    <w:qFormat/>
+  </w:style>
+  <w:style w:type="paragraph" w:customStyle="1" w:styleId="Compact">
+    <w:name w:val="Compact"/>
+    <w:basedOn w:val="BodyText"/>
+    <w:qFormat/>
+    <w:pPr>
+      <w:spacing w:before="36" w:after="36"/>
+    </w:pPr>
+  </w:style>
+  <w:style w:type="paragraph" w:styleId="Title">
+    <w:name w:val="Title"/>
+    <w:basedOn w:val="Normal"/>
+    <w:next w:val="BodyText"/>
+    <w:link w:val="TitleChar"/>
+    <w:uiPriority w:val="10"/>
+    <w:qFormat/>
+    <w:rsid w:val="00A10FD9"/>
+    <w:pPr>
+      <w:spacing w:after="80"/>
+      <w:contextualSpacing/>
+      <w:jc w:val="center"/>
+    </w:pPr>
+    <w:rPr>
+      <w:rFonts w:asciiTheme="majorHAnsi" w:eastAsiaTheme="majorEastAsia" w:hAnsiTheme="majorHAnsi" w:cstheme="majorBidi"/>
+      <w:spacing w:val="-10"/>
+      <w:kern w:val="28"/>
+      <w:sz w:val="56"/>
+      <w:szCs w:val="56"/>
+    </w:rPr>
+  </w:style>
+  <w:style w:type="character" w:customStyle="1" w:styleId="TitleChar">
+    <w:name w:val="Title Char"/>
+    <w:basedOn w:val="DefaultParagraphFont"/>
+    <w:link w:val="Title"/>
+    <w:uiPriority w:val="10"/>
+    <w:rsid w:val="00A10FD9"/>
+    <w:rPr>
+      <w:rFonts w:asciiTheme="majorHAnsi" w:eastAsiaTheme="majorEastAsia" w:hAnsiTheme="majorHAnsi" w:cstheme="majorBidi"/>
+      <w:spacing w:val="-10"/>
+      <w:kern w:val="28"/>
+      <w:sz w:val="56"/>
+      <w:szCs w:val="56"/>
+    </w:rPr>
+  </w:style>
+  <w:style w:type="paragraph" w:styleId="Subtitle">
+    <w:name w:val="Subtitle"/>
+    <w:basedOn w:val="Title"/>
+    <w:next w:val="BodyText"/>
+    <w:link w:val="SubtitleChar"/>
+    <w:uiPriority w:val="11"/>
+    <w:qFormat/>
+    <w:rsid w:val="00A10FD9"/>
+    <w:pPr>
+      <w:numPr>
+        <w:ilvl w:val="1"/>
+      </w:numPr>
+    </w:pPr>
+    <w:rPr>
+      <w:spacing w:val="15"/>
+      <w:sz w:val="28"/>
+      <w:szCs w:val="28"/>
+    </w:rPr>
+  </w:style>
+  <w:style w:type="character" w:customStyle="1" w:styleId="SubtitleChar">
+    <w:name w:val="Subtitle Char"/>
+    <w:basedOn w:val="DefaultParagraphFont"/>
+    <w:link w:val="Subtitle"/>
+    <w:uiPriority w:val="11"/>
+    <w:rsid w:val="00A10FD9"/>
+    <w:rPr>
+      <w:rFonts w:eastAsiaTheme="majorEastAsia" w:cstheme="majorBidi"/>
+      <w:color w:val="595959" w:themeColor="text1" w:themeTint="A6"/>
+      <w:spacing w:val="15"/>
+      <w:sz w:val="28"/>
+      <w:szCs w:val="28"/>
+    </w:rPr>
+  </w:style>
+  <w:style w:type="paragraph" w:customStyle="1" w:styleId="Author">
+    <w:name w:val="Author"/>
+    <w:next w:val="BodyText"/>
+    <w:qFormat/>
+    <w:pPr>
+      <w:keepNext/>
+      <w:keepLines/>
+      <w:jc w:val="center"/>
+    </w:pPr>
+  </w:style>
+  <w:style w:type="paragraph" w:styleId="Date">
+    <w:name w:val="Date"/>
+    <w:next w:val="BodyText"/>
+    <w:qFormat/>
+    <w:pPr>
+      <w:keepNext/>
+      <w:keepLines/>
+      <w:jc w:val="center"/>
+    </w:pPr>
+  </w:style>
+  <w:style w:type="paragraph" w:customStyle="1" w:styleId="AbstractTitle">
+    <w:name w:val="Abstract Title"/>
+    <w:basedOn w:val="Normal"/>
+    <w:next w:val="Abstract"/>
+    <w:qFormat/>
+    <w:pPr>
+      <w:keepNext/>
+      <w:keepLines/>
+      <w:spacing w:before="300" w:after="0"/>
+      <w:jc w:val="center"/>
+    </w:pPr>
+    <w:rPr>
+      <w:b/>
+      <w:sz w:val="20"/>
+      <w:szCs w:val="20"/>
+    </w:rPr>
+  </w:style>
+  <w:style w:type="paragraph" w:customStyle="1" w:styleId="Abstract">
+    <w:name w:val="Abstract"/>
+    <w:basedOn w:val="Normal"/>
+    <w:next w:val="BodyText"/>
+    <w:qFormat/>
+    <w:pPr>
+      <w:keepNext/>
+      <w:keepLines/>
+      <w:spacing w:before="100" w:after="300"/>
+    </w:pPr>
+    <w:rPr>
+      <w:sz w:val="20"/>
+      <w:szCs w:val="20"/>
+    </w:rPr>
+  </w:style>
+  <w:style w:type="paragraph" w:styleId="Bibliography">
+    <w:name w:val="Bibliography"/>
+    <w:basedOn w:val="Normal"/>
+    <w:qFormat/>
+  </w:style>
+  <w:style w:type="character" w:customStyle="1" w:styleId="Heading1Char">
     <w:name w:val="Heading 1 Char"/>
     <w:basedOn w:val="DefaultParagraphFont"/>
     <w:link w:val="Heading1"/>
     <w:uiPriority w:val="9"/>
     <w:rsid w:val="00A10FD9"/>
     <w:rPr>
-      <w:rFonts w:asciiTheme="majorHAnsi" w:cstheme="majorBidi" w:eastAsiaTheme="majorEastAsia" w:hAnsiTheme="majorHAnsi"/>
-      <w:color w:themeColor="accent1" w:themeShade="BF" w:val="0F4761"/>
+      <w:rFonts w:asciiTheme="majorHAnsi" w:eastAsiaTheme="majorEastAsia" w:hAnsiTheme="majorHAnsi" w:cstheme="majorBidi"/>
+      <w:color w:val="0F4761" w:themeColor="accent1" w:themeShade="BF"/>
       <w:sz w:val="40"/>
       <w:szCs w:val="40"/>
     </w:rPr>
   </w:style>
-  <w:style w:customStyle="1" w:styleId="Heading2Char" w:type="character">
+  <w:style w:type="character" w:customStyle="1" w:styleId="Heading2Char">
     <w:name w:val="Heading 2 Char"/>
     <w:basedOn w:val="DefaultParagraphFont"/>
     <w:link w:val="Heading2"/>
@@ -1798,13 +1801,13 @@
     <w:semiHidden/>
     <w:rsid w:val="00A10FD9"/>
     <w:rPr>
-      <w:rFonts w:asciiTheme="majorHAnsi" w:cstheme="majorBidi" w:eastAsiaTheme="majorEastAsia" w:hAnsiTheme="majorHAnsi"/>
-      <w:color w:themeColor="accent1" w:themeShade="BF" w:val="0F4761"/>
+      <w:rFonts w:asciiTheme="majorHAnsi" w:eastAsiaTheme="majorEastAsia" w:hAnsiTheme="majorHAnsi" w:cstheme="majorBidi"/>
+      <w:color w:val="0F4761" w:themeColor="accent1" w:themeShade="BF"/>
       <w:sz w:val="32"/>
       <w:szCs w:val="32"/>
     </w:rPr>
   </w:style>
-  <w:style w:customStyle="1" w:styleId="Heading3Char" w:type="character">
+  <w:style w:type="character" w:customStyle="1" w:styleId="Heading3Char">
     <w:name w:val="Heading 3 Char"/>
     <w:basedOn w:val="DefaultParagraphFont"/>
     <w:link w:val="Heading3"/>
@@ -1812,13 +1815,13 @@
     <w:semiHidden/>
     <w:rsid w:val="00A10FD9"/>
     <w:rPr>
-      <w:rFonts w:cstheme="majorBidi" w:eastAsiaTheme="majorEastAsia"/>
-      <w:color w:themeColor="accent1" w:themeShade="BF" w:val="0F4761"/>
+      <w:rFonts w:eastAsiaTheme="majorEastAsia" w:cstheme="majorBidi"/>
+      <w:color w:val="0F4761" w:themeColor="accent1" w:themeShade="BF"/>
       <w:sz w:val="28"/>
       <w:szCs w:val="28"/>
     </w:rPr>
   </w:style>
-  <w:style w:customStyle="1" w:styleId="Heading4Char" w:type="character">
+  <w:style w:type="character" w:customStyle="1" w:styleId="Heading4Char">
     <w:name w:val="Heading 4 Char"/>
     <w:basedOn w:val="DefaultParagraphFont"/>
     <w:link w:val="Heading4"/>
@@ -1826,13 +1829,13 @@
     <w:semiHidden/>
     <w:rsid w:val="00A10FD9"/>
     <w:rPr>
-      <w:rFonts w:cstheme="majorBidi" w:eastAsiaTheme="majorEastAsia"/>
+      <w:rFonts w:eastAsiaTheme="majorEastAsia" w:cstheme="majorBidi"/>
       <w:i/>
       <w:iCs/>
-      <w:color w:themeColor="accent1" w:themeShade="BF" w:val="0F4761"/>
-    </w:rPr>
-  </w:style>
-  <w:style w:customStyle="1" w:styleId="Heading5Char" w:type="character">
+      <w:color w:val="0F4761" w:themeColor="accent1" w:themeShade="BF"/>
+    </w:rPr>
+  </w:style>
+  <w:style w:type="character" w:customStyle="1" w:styleId="Heading5Char">
     <w:name w:val="Heading 5 Char"/>
     <w:basedOn w:val="DefaultParagraphFont"/>
     <w:link w:val="Heading5"/>
@@ -1840,11 +1843,11 @@
     <w:semiHidden/>
     <w:rsid w:val="00A10FD9"/>
     <w:rPr>
-      <w:rFonts w:cstheme="majorBidi" w:eastAsiaTheme="majorEastAsia"/>
-      <w:color w:themeColor="accent1" w:themeShade="BF" w:val="0F4761"/>
-    </w:rPr>
-  </w:style>
-  <w:style w:customStyle="1" w:styleId="Heading6Char" w:type="character">
+      <w:rFonts w:eastAsiaTheme="majorEastAsia" w:cstheme="majorBidi"/>
+      <w:color w:val="0F4761" w:themeColor="accent1" w:themeShade="BF"/>
+    </w:rPr>
+  </w:style>
+  <w:style w:type="character" w:customStyle="1" w:styleId="Heading6Char">
     <w:name w:val="Heading 6 Char"/>
     <w:basedOn w:val="DefaultParagraphFont"/>
     <w:link w:val="Heading6"/>
@@ -1852,13 +1855,13 @@
     <w:semiHidden/>
     <w:rsid w:val="00A10FD9"/>
     <w:rPr>
-      <w:rFonts w:cstheme="majorBidi" w:eastAsiaTheme="majorEastAsia"/>
+      <w:rFonts w:eastAsiaTheme="majorEastAsia" w:cstheme="majorBidi"/>
       <w:i/>
       <w:iCs/>
-      <w:color w:themeColor="text1" w:themeTint="A6" w:val="595959"/>
-    </w:rPr>
-  </w:style>
-  <w:style w:customStyle="1" w:styleId="Heading7Char" w:type="character">
+      <w:color w:val="595959" w:themeColor="text1" w:themeTint="A6"/>
+    </w:rPr>
+  </w:style>
+  <w:style w:type="character" w:customStyle="1" w:styleId="Heading7Char">
     <w:name w:val="Heading 7 Char"/>
     <w:basedOn w:val="DefaultParagraphFont"/>
     <w:link w:val="Heading7"/>
@@ -1866,11 +1869,11 @@
     <w:semiHidden/>
     <w:rsid w:val="00A10FD9"/>
     <w:rPr>
-      <w:rFonts w:cstheme="majorBidi" w:eastAsiaTheme="majorEastAsia"/>
-      <w:color w:themeColor="text1" w:themeTint="A6" w:val="595959"/>
-    </w:rPr>
-  </w:style>
-  <w:style w:customStyle="1" w:styleId="Heading8Char" w:type="character">
+      <w:rFonts w:eastAsiaTheme="majorEastAsia" w:cstheme="majorBidi"/>
+      <w:color w:val="595959" w:themeColor="text1" w:themeTint="A6"/>
+    </w:rPr>
+  </w:style>
+  <w:style w:type="character" w:customStyle="1" w:styleId="Heading8Char">
     <w:name w:val="Heading 8 Char"/>
     <w:basedOn w:val="DefaultParagraphFont"/>
     <w:link w:val="Heading8"/>
@@ -1878,13 +1881,13 @@
     <w:semiHidden/>
     <w:rsid w:val="00A10FD9"/>
     <w:rPr>
-      <w:rFonts w:cstheme="majorBidi" w:eastAsiaTheme="majorEastAsia"/>
+      <w:rFonts w:eastAsiaTheme="majorEastAsia" w:cstheme="majorBidi"/>
       <w:i/>
       <w:iCs/>
-      <w:color w:themeColor="text1" w:themeTint="D8" w:val="272727"/>
-    </w:rPr>
-  </w:style>
-  <w:style w:customStyle="1" w:styleId="Heading9Char" w:type="character">
+      <w:color w:val="272727" w:themeColor="text1" w:themeTint="D8"/>
+    </w:rPr>
+  </w:style>
+  <w:style w:type="character" w:customStyle="1" w:styleId="Heading9Char">
     <w:name w:val="Heading 9 Char"/>
     <w:basedOn w:val="DefaultParagraphFont"/>
     <w:link w:val="Heading9"/>
@@ -1892,11 +1895,11 @@
     <w:semiHidden/>
     <w:rsid w:val="00A10FD9"/>
     <w:rPr>
-      <w:rFonts w:cstheme="majorBidi" w:eastAsiaTheme="majorEastAsia"/>
-      <w:color w:themeColor="text1" w:themeTint="D8" w:val="272727"/>
-    </w:rPr>
-  </w:style>
-  <w:style w:styleId="BlockText" w:type="paragraph">
+      <w:rFonts w:eastAsiaTheme="majorEastAsia" w:cstheme="majorBidi"/>
+      <w:color w:val="272727" w:themeColor="text1" w:themeTint="D8"/>
+    </w:rPr>
+  </w:style>
+  <w:style w:type="paragraph" w:styleId="BlockText">
     <w:name w:val="Block Text"/>
     <w:basedOn w:val="BodyText"/>
     <w:next w:val="BodyText"/>
@@ -1904,19 +1907,18 @@
     <w:unhideWhenUsed/>
     <w:qFormat/>
     <w:pPr>
-      <w:spacing w:after="100" w:before="100"/>
-      <w:ind w:firstLine="0" w:left="480" w:right="480"/>
+      <w:spacing w:before="100" w:after="100"/>
+      <w:ind w:left="480" w:right="480"/>
     </w:pPr>
   </w:style>
-  <w:style w:styleId="FootnoteText" w:type="paragraph">
-    <w:name w:val="Footnote Text"/>
+  <w:style w:type="paragraph" w:styleId="FootnoteText">
+    <w:name w:val="footnote text"/>
     <w:basedOn w:val="Normal"/>
-    <w:next w:val="FootnoteText"/>
     <w:uiPriority w:val="9"/>
     <w:unhideWhenUsed/>
     <w:qFormat/>
   </w:style>
-  <w:style w:styleId="FootnoteBlockText" w:type="paragraph">
+  <w:style w:type="paragraph" w:customStyle="1" w:styleId="FootnoteBlockText">
     <w:name w:val="Footnote Block Text"/>
     <w:basedOn w:val="FootnoteText"/>
     <w:next w:val="FootnoteText"/>
@@ -1924,47 +1926,40 @@
     <w:unhideWhenUsed/>
     <w:qFormat/>
     <w:pPr>
-      <w:spacing w:after="100" w:before="100"/>
-      <w:ind w:firstLine="0" w:left="480" w:right="480"/>
+      <w:spacing w:before="100" w:after="100"/>
+      <w:ind w:left="480" w:right="480"/>
     </w:pPr>
   </w:style>
-  <w:style w:default="1" w:styleId="DefaultParagraphFont" w:type="character">
-    <w:name w:val="Default Paragraph Font"/>
-    <w:semiHidden/>
-    <w:unhideWhenUsed/>
-  </w:style>
-  <w:style w:default="1" w:styleId="Table" w:type="table">
+  <w:style w:type="table" w:customStyle="1" w:styleId="Table">
     <w:name w:val="Table"/>
-    <w:basedOn w:val="TableNormal"/>
     <w:semiHidden/>
     <w:unhideWhenUsed/>
     <w:qFormat/>
     <w:tblPr>
-      <w:tblInd w:type="dxa" w:w="0"/>
+      <w:tblInd w:w="0" w:type="dxa"/>
       <w:tblCellMar>
-        <w:top w:type="dxa" w:w="0"/>
-        <w:left w:type="dxa" w:w="108"/>
-        <w:bottom w:type="dxa" w:w="0"/>
-        <w:right w:type="dxa" w:w="108"/>
+        <w:top w:w="0" w:type="dxa"/>
+        <w:left w:w="108" w:type="dxa"/>
+        <w:bottom w:w="0" w:type="dxa"/>
+        <w:right w:w="108" w:type="dxa"/>
       </w:tblCellMar>
     </w:tblPr>
     <w:tblStylePr w:type="firstRow">
       <w:tblPr>
         <w:jc w:val="left"/>
-        <w:tblInd w:type="dxa" w:w="0"/>
       </w:tblPr>
       <w:trPr>
         <w:jc w:val="left"/>
       </w:trPr>
       <w:tcPr>
         <w:tcBorders>
-          <w:bottom w:val="single"/>
+          <w:bottom w:val="single" w:sz="0" w:space="0" w:color="auto"/>
         </w:tcBorders>
         <w:vAlign w:val="bottom"/>
       </w:tcPr>
     </w:tblStylePr>
   </w:style>
-  <w:style w:customStyle="1" w:styleId="DefinitionTerm" w:type="paragraph">
+  <w:style w:type="paragraph" w:customStyle="1" w:styleId="DefinitionTerm">
     <w:name w:val="Definition Term"/>
     <w:basedOn w:val="Normal"/>
     <w:next w:val="Definition"/>
@@ -1977,75 +1972,76 @@
       <w:b/>
     </w:rPr>
   </w:style>
-  <w:style w:customStyle="1" w:styleId="Definition" w:type="paragraph">
+  <w:style w:type="paragraph" w:customStyle="1" w:styleId="Definition">
     <w:name w:val="Definition"/>
     <w:basedOn w:val="Normal"/>
   </w:style>
-  <w:style w:styleId="Caption" w:type="paragraph">
-    <w:name w:val="Caption"/>
+  <w:style w:type="paragraph" w:styleId="Caption">
+    <w:name w:val="caption"/>
     <w:basedOn w:val="Normal"/>
-    <w:link w:val="BodyTextChar"/>
+    <w:link w:val="CaptionChar"/>
     <w:pPr>
-      <w:spacing w:after="120" w:before="0"/>
+      <w:spacing w:after="120"/>
     </w:pPr>
     <w:rPr>
       <w:i/>
     </w:rPr>
   </w:style>
-  <w:style w:customStyle="1" w:styleId="TableCaption" w:type="paragraph">
+  <w:style w:type="paragraph" w:customStyle="1" w:styleId="TableCaption">
     <w:name w:val="Table Caption"/>
     <w:basedOn w:val="Caption"/>
     <w:pPr>
       <w:keepNext/>
     </w:pPr>
   </w:style>
-  <w:style w:customStyle="1" w:styleId="ImageCaption" w:type="paragraph">
+  <w:style w:type="paragraph" w:customStyle="1" w:styleId="ImageCaption">
     <w:name w:val="Image Caption"/>
     <w:basedOn w:val="Caption"/>
   </w:style>
-  <w:style w:customStyle="1" w:styleId="Figure" w:type="paragraph">
+  <w:style w:type="paragraph" w:customStyle="1" w:styleId="Figure">
     <w:name w:val="Figure"/>
     <w:basedOn w:val="Normal"/>
   </w:style>
-  <w:style w:customStyle="1" w:styleId="CaptionedFigure" w:type="paragraph">
+  <w:style w:type="paragraph" w:customStyle="1" w:styleId="CaptionedFigure">
     <w:name w:val="Captioned Figure"/>
     <w:basedOn w:val="Figure"/>
     <w:pPr>
       <w:keepNext/>
     </w:pPr>
   </w:style>
-  <w:style w:customStyle="1" w:styleId="BodyTextChar" w:type="character">
-    <w:name w:val="Body Text Char"/>
+  <w:style w:type="character" w:customStyle="1" w:styleId="CaptionChar">
+    <w:name w:val="Caption Char"/>
     <w:basedOn w:val="DefaultParagraphFont"/>
-    <w:link w:val="BodyText"/>
-  </w:style>
-  <w:style w:customStyle="1" w:styleId="VerbatimChar" w:type="character">
+    <w:link w:val="Caption"/>
+  </w:style>
+  <w:style w:type="character" w:customStyle="1" w:styleId="VerbatimChar">
     <w:name w:val="Verbatim Char"/>
-    <w:basedOn w:val="BodyTextChar"/>
-    <w:rPr>
-      <w:rFonts w:ascii="Consolas" w:hAnsi="Consolas"/>
-      <w:sz w:val="22"/>
-    </w:rPr>
-  </w:style>
-  <w:style w:customStyle="1" w:styleId="SectionNumber" w:type="character">
+    <w:basedOn w:val="CaptionChar"/>
+    <w:link w:val="SourceCode"/>
+    <w:rPr>
+      <w:rFonts w:ascii="Consolas" w:hAnsi="Consolas"/>
+      <w:sz w:val="22"/>
+    </w:rPr>
+  </w:style>
+  <w:style w:type="character" w:customStyle="1" w:styleId="SectionNumber">
     <w:name w:val="Section Number"/>
-    <w:basedOn w:val="BodyTextChar"/>
-  </w:style>
-  <w:style w:styleId="FootnoteReference" w:type="character">
-    <w:name w:val="Footnote Reference"/>
-    <w:basedOn w:val="BodyTextChar"/>
+    <w:basedOn w:val="CaptionChar"/>
+  </w:style>
+  <w:style w:type="character" w:styleId="FootnoteReference">
+    <w:name w:val="footnote reference"/>
+    <w:basedOn w:val="CaptionChar"/>
     <w:rPr>
       <w:vertAlign w:val="superscript"/>
     </w:rPr>
   </w:style>
-  <w:style w:styleId="Hyperlink" w:type="character">
+  <w:style w:type="character" w:styleId="Hyperlink">
     <w:name w:val="Hyperlink"/>
-    <w:basedOn w:val="BodyTextChar"/>
-    <w:rPr>
-      <w:color w:themeColor="accent1" w:val="4F81BD"/>
-    </w:rPr>
-  </w:style>
-  <w:style w:styleId="TOCHeading" w:type="paragraph">
+    <w:basedOn w:val="CaptionChar"/>
+    <w:rPr>
+      <w:color w:val="156082" w:themeColor="accent1"/>
+    </w:rPr>
+  </w:style>
+  <w:style w:type="paragraph" w:styleId="TOCHeading">
     <w:name w:val="TOC Heading"/>
     <w:basedOn w:val="Heading1"/>
     <w:next w:val="BodyText"/>
@@ -2056,246 +2052,305 @@
       <w:spacing w:before="240" w:line="259" w:lineRule="auto"/>
       <w:outlineLvl w:val="9"/>
     </w:pPr>
-    <w:rPr>
-      <w:rFonts w:asciiTheme="majorHAnsi" w:cstheme="majorBidi" w:eastAsiaTheme="majorEastAsia" w:hAnsiTheme="majorHAnsi"/>
-      <w:b w:val="0"/>
-      <w:bCs w:val="0"/>
-      <w:color w:themeColor="accent1" w:themeShade="BF" w:val="365F91"/>
-    </w:rPr>
   </w:style>
   <w:style w:type="paragraph" w:customStyle="1" w:styleId="SourceCode">
     <w:name w:val="Source Code"/>
     <w:basedOn w:val="Normal"/>
     <w:link w:val="VerbatimChar"/>
     <w:pPr>
-      <w:wordWrap w:val="off"/>
+      <w:wordWrap w:val="0"/>
     </w:pPr>
   </w:style>
   <w:style w:type="character" w:customStyle="1" w:styleId="KeywordTok">
     <w:name w:val="KeywordTok"/>
     <w:basedOn w:val="VerbatimChar"/>
     <w:rPr>
+      <w:rFonts w:ascii="Consolas" w:hAnsi="Consolas"/>
       <w:b/>
       <w:color w:val="007020"/>
+      <w:sz w:val="22"/>
     </w:rPr>
   </w:style>
   <w:style w:type="character" w:customStyle="1" w:styleId="DataTypeTok">
     <w:name w:val="DataTypeTok"/>
     <w:basedOn w:val="VerbatimChar"/>
     <w:rPr>
+      <w:rFonts w:ascii="Consolas" w:hAnsi="Consolas"/>
       <w:color w:val="902000"/>
+      <w:sz w:val="22"/>
     </w:rPr>
   </w:style>
   <w:style w:type="character" w:customStyle="1" w:styleId="DecValTok">
     <w:name w:val="DecValTok"/>
     <w:basedOn w:val="VerbatimChar"/>
     <w:rPr>
-      <w:color w:val="40a070"/>
+      <w:rFonts w:ascii="Consolas" w:hAnsi="Consolas"/>
+      <w:color w:val="40A070"/>
+      <w:sz w:val="22"/>
     </w:rPr>
   </w:style>
   <w:style w:type="character" w:customStyle="1" w:styleId="BaseNTok">
     <w:name w:val="BaseNTok"/>
     <w:basedOn w:val="VerbatimChar"/>
     <w:rPr>
-      <w:color w:val="40a070"/>
+      <w:rFonts w:ascii="Consolas" w:hAnsi="Consolas"/>
+      <w:color w:val="40A070"/>
+      <w:sz w:val="22"/>
     </w:rPr>
   </w:style>
   <w:style w:type="character" w:customStyle="1" w:styleId="FloatTok">
     <w:name w:val="FloatTok"/>
     <w:basedOn w:val="VerbatimChar"/>
     <w:rPr>
-      <w:color w:val="40a070"/>
+      <w:rFonts w:ascii="Consolas" w:hAnsi="Consolas"/>
+      <w:color w:val="40A070"/>
+      <w:sz w:val="22"/>
     </w:rPr>
   </w:style>
   <w:style w:type="character" w:customStyle="1" w:styleId="ConstantTok">
     <w:name w:val="ConstantTok"/>
     <w:basedOn w:val="VerbatimChar"/>
     <w:rPr>
+      <w:rFonts w:ascii="Consolas" w:hAnsi="Consolas"/>
       <w:color w:val="880000"/>
+      <w:sz w:val="22"/>
     </w:rPr>
   </w:style>
   <w:style w:type="character" w:customStyle="1" w:styleId="CharTok">
     <w:name w:val="CharTok"/>
     <w:basedOn w:val="VerbatimChar"/>
     <w:rPr>
-      <w:color w:val="4070a0"/>
+      <w:rFonts w:ascii="Consolas" w:hAnsi="Consolas"/>
+      <w:color w:val="4070A0"/>
+      <w:sz w:val="22"/>
     </w:rPr>
   </w:style>
   <w:style w:type="character" w:customStyle="1" w:styleId="SpecialCharTok">
     <w:name w:val="SpecialCharTok"/>
     <w:basedOn w:val="VerbatimChar"/>
     <w:rPr>
-      <w:color w:val="4070a0"/>
+      <w:rFonts w:ascii="Consolas" w:hAnsi="Consolas"/>
+      <w:color w:val="4070A0"/>
+      <w:sz w:val="22"/>
     </w:rPr>
   </w:style>
   <w:style w:type="character" w:customStyle="1" w:styleId="StringTok">
     <w:name w:val="StringTok"/>
     <w:basedOn w:val="VerbatimChar"/>
     <w:rPr>
-      <w:color w:val="4070a0"/>
+      <w:rFonts w:ascii="Consolas" w:hAnsi="Consolas"/>
+      <w:color w:val="4070A0"/>
+      <w:sz w:val="22"/>
     </w:rPr>
   </w:style>
   <w:style w:type="character" w:customStyle="1" w:styleId="VerbatimStringTok">
     <w:name w:val="VerbatimStringTok"/>
     <w:basedOn w:val="VerbatimChar"/>
     <w:rPr>
-      <w:color w:val="4070a0"/>
+      <w:rFonts w:ascii="Consolas" w:hAnsi="Consolas"/>
+      <w:color w:val="4070A0"/>
+      <w:sz w:val="22"/>
     </w:rPr>
   </w:style>
   <w:style w:type="character" w:customStyle="1" w:styleId="SpecialStringTok">
     <w:name w:val="SpecialStringTok"/>
     <w:basedOn w:val="VerbatimChar"/>
     <w:rPr>
-      <w:color w:val="bb6688"/>
+      <w:rFonts w:ascii="Consolas" w:hAnsi="Consolas"/>
+      <w:color w:val="BB6688"/>
+      <w:sz w:val="22"/>
     </w:rPr>
   </w:style>
   <w:style w:type="character" w:customStyle="1" w:styleId="ImportTok">
     <w:name w:val="ImportTok"/>
     <w:basedOn w:val="VerbatimChar"/>
     <w:rPr>
+      <w:rFonts w:ascii="Consolas" w:hAnsi="Consolas"/>
       <w:b/>
       <w:color w:val="008000"/>
+      <w:sz w:val="22"/>
     </w:rPr>
   </w:style>
   <w:style w:type="character" w:customStyle="1" w:styleId="CommentTok">
     <w:name w:val="CommentTok"/>
     <w:basedOn w:val="VerbatimChar"/>
     <w:rPr>
+      <w:rFonts w:ascii="Consolas" w:hAnsi="Consolas"/>
       <w:i/>
-      <w:color w:val="60a0b0"/>
+      <w:color w:val="60A0B0"/>
+      <w:sz w:val="22"/>
     </w:rPr>
   </w:style>
   <w:style w:type="character" w:customStyle="1" w:styleId="DocumentationTok">
     <w:name w:val="DocumentationTok"/>
     <w:basedOn w:val="VerbatimChar"/>
     <w:rPr>
+      <w:rFonts w:ascii="Consolas" w:hAnsi="Consolas"/>
       <w:i/>
-      <w:color w:val="ba2121"/>
+      <w:color w:val="BA2121"/>
+      <w:sz w:val="22"/>
     </w:rPr>
   </w:style>
   <w:style w:type="character" w:customStyle="1" w:styleId="AnnotationTok">
     <w:name w:val="AnnotationTok"/>
     <w:basedOn w:val="VerbatimChar"/>
     <w:rPr>
+      <w:rFonts w:ascii="Consolas" w:hAnsi="Consolas"/>
       <w:b/>
       <w:i/>
-      <w:color w:val="60a0b0"/>
+      <w:color w:val="60A0B0"/>
+      <w:sz w:val="22"/>
     </w:rPr>
   </w:style>
   <w:style w:type="character" w:customStyle="1" w:styleId="CommentVarTok">
     <w:name w:val="CommentVarTok"/>
     <w:basedOn w:val="VerbatimChar"/>
     <w:rPr>
+      <w:rFonts w:ascii="Consolas" w:hAnsi="Consolas"/>
       <w:b/>
       <w:i/>
-      <w:color w:val="60a0b0"/>
+      <w:color w:val="60A0B0"/>
+      <w:sz w:val="22"/>
     </w:rPr>
   </w:style>
   <w:style w:type="character" w:customStyle="1" w:styleId="OtherTok">
     <w:name w:val="OtherTok"/>
     <w:basedOn w:val="VerbatimChar"/>
     <w:rPr>
+      <w:rFonts w:ascii="Consolas" w:hAnsi="Consolas"/>
       <w:color w:val="007020"/>
+      <w:sz w:val="22"/>
     </w:rPr>
   </w:style>
   <w:style w:type="character" w:customStyle="1" w:styleId="FunctionTok">
     <w:name w:val="FunctionTok"/>
     <w:basedOn w:val="VerbatimChar"/>
     <w:rPr>
-      <w:color w:val="06287e"/>
+      <w:rFonts w:ascii="Consolas" w:hAnsi="Consolas"/>
+      <w:color w:val="06287E"/>
+      <w:sz w:val="22"/>
     </w:rPr>
   </w:style>
   <w:style w:type="character" w:customStyle="1" w:styleId="VariableTok">
     <w:name w:val="VariableTok"/>
     <w:basedOn w:val="VerbatimChar"/>
     <w:rPr>
-      <w:color w:val="19177c"/>
+      <w:rFonts w:ascii="Consolas" w:hAnsi="Consolas"/>
+      <w:color w:val="19177C"/>
+      <w:sz w:val="22"/>
     </w:rPr>
   </w:style>
   <w:style w:type="character" w:customStyle="1" w:styleId="ControlFlowTok">
     <w:name w:val="ControlFlowTok"/>
     <w:basedOn w:val="VerbatimChar"/>
     <w:rPr>
+      <w:rFonts w:ascii="Consolas" w:hAnsi="Consolas"/>
       <w:b/>
       <w:color w:val="007020"/>
+      <w:sz w:val="22"/>
     </w:rPr>
   </w:style>
   <w:style w:type="character" w:customStyle="1" w:styleId="OperatorTok">
     <w:name w:val="OperatorTok"/>
     <w:basedOn w:val="VerbatimChar"/>
     <w:rPr>
+      <w:rFonts w:ascii="Consolas" w:hAnsi="Consolas"/>
       <w:color w:val="666666"/>
+      <w:sz w:val="22"/>
     </w:rPr>
   </w:style>
   <w:style w:type="character" w:customStyle="1" w:styleId="BuiltInTok">
     <w:name w:val="BuiltInTok"/>
     <w:basedOn w:val="VerbatimChar"/>
     <w:rPr>
+      <w:rFonts w:ascii="Consolas" w:hAnsi="Consolas"/>
       <w:color w:val="008000"/>
+      <w:sz w:val="22"/>
     </w:rPr>
   </w:style>
   <w:style w:type="character" w:customStyle="1" w:styleId="ExtensionTok">
     <w:name w:val="ExtensionTok"/>
     <w:basedOn w:val="VerbatimChar"/>
-    <w:rPr/>
+    <w:rPr>
+      <w:rFonts w:ascii="Consolas" w:hAnsi="Consolas"/>
+      <w:sz w:val="22"/>
+    </w:rPr>
   </w:style>
   <w:style w:type="character" w:customStyle="1" w:styleId="PreprocessorTok">
     <w:name w:val="PreprocessorTok"/>
     <w:basedOn w:val="VerbatimChar"/>
     <w:rPr>
-      <w:color w:val="bc7a00"/>
+      <w:rFonts w:ascii="Consolas" w:hAnsi="Consolas"/>
+      <w:color w:val="BC7A00"/>
+      <w:sz w:val="22"/>
     </w:rPr>
   </w:style>
   <w:style w:type="character" w:customStyle="1" w:styleId="AttributeTok">
     <w:name w:val="AttributeTok"/>
     <w:basedOn w:val="VerbatimChar"/>
     <w:rPr>
-      <w:color w:val="7d9029"/>
+      <w:rFonts w:ascii="Consolas" w:hAnsi="Consolas"/>
+      <w:color w:val="7D9029"/>
+      <w:sz w:val="22"/>
     </w:rPr>
   </w:style>
   <w:style w:type="character" w:customStyle="1" w:styleId="RegionMarkerTok">
     <w:name w:val="RegionMarkerTok"/>
     <w:basedOn w:val="VerbatimChar"/>
-    <w:rPr/>
+    <w:rPr>
+      <w:rFonts w:ascii="Consolas" w:hAnsi="Consolas"/>
+      <w:sz w:val="22"/>
+    </w:rPr>
   </w:style>
   <w:style w:type="character" w:customStyle="1" w:styleId="InformationTok">
     <w:name w:val="InformationTok"/>
     <w:basedOn w:val="VerbatimChar"/>
     <w:rPr>
+      <w:rFonts w:ascii="Consolas" w:hAnsi="Consolas"/>
       <w:b/>
       <w:i/>
-      <w:color w:val="60a0b0"/>
+      <w:color w:val="60A0B0"/>
+      <w:sz w:val="22"/>
     </w:rPr>
   </w:style>
   <w:style w:type="character" w:customStyle="1" w:styleId="WarningTok">
     <w:name w:val="WarningTok"/>
     <w:basedOn w:val="VerbatimChar"/>
     <w:rPr>
+      <w:rFonts w:ascii="Consolas" w:hAnsi="Consolas"/>
       <w:b/>
       <w:i/>
-      <w:color w:val="60a0b0"/>
+      <w:color w:val="60A0B0"/>
+      <w:sz w:val="22"/>
     </w:rPr>
   </w:style>
   <w:style w:type="character" w:customStyle="1" w:styleId="AlertTok">
     <w:name w:val="AlertTok"/>
     <w:basedOn w:val="VerbatimChar"/>
     <w:rPr>
+      <w:rFonts w:ascii="Consolas" w:hAnsi="Consolas"/>
       <w:b/>
-      <w:color w:val="ff0000"/>
+      <w:color w:val="FF0000"/>
+      <w:sz w:val="22"/>
     </w:rPr>
   </w:style>
   <w:style w:type="character" w:customStyle="1" w:styleId="ErrorTok">
     <w:name w:val="ErrorTok"/>
     <w:basedOn w:val="VerbatimChar"/>
     <w:rPr>
+      <w:rFonts w:ascii="Consolas" w:hAnsi="Consolas"/>
       <w:b/>
-      <w:color w:val="ff0000"/>
+      <w:color w:val="FF0000"/>
+      <w:sz w:val="22"/>
     </w:rPr>
   </w:style>
   <w:style w:type="character" w:customStyle="1" w:styleId="NormalTok">
     <w:name w:val="NormalTok"/>
     <w:basedOn w:val="VerbatimChar"/>
-    <w:rPr/>
+    <w:rPr>
+      <w:rFonts w:ascii="Consolas" w:hAnsi="Consolas"/>
+      <w:sz w:val="22"/>
+    </w:rPr>
   </w:style>
 </w:styles>
 </file>

</xml_diff>